<commit_message>
added open-source copyright and disclaimer text
</commit_message>
<xml_diff>
--- a/release_version_1/gibs/README.docx
+++ b/release_version_1/gibs/README.docx
@@ -1,6 +1,6 @@
 
 <file path=word/document.xml><?xml version="1.0" encoding="utf-8"?>
-<w:document xmlns:wpc="http://schemas.microsoft.com/office/word/2010/wordprocessingCanvas" xmlns:mc="http://schemas.openxmlformats.org/markup-compatibility/2006" xmlns:o="urn:schemas-microsoft-com:office:office" xmlns:r="http://schemas.openxmlformats.org/officeDocument/2006/relationships" xmlns:m="http://schemas.openxmlformats.org/officeDocument/2006/math" xmlns:v="urn:schemas-microsoft-com:vml" xmlns:wp14="http://schemas.microsoft.com/office/word/2010/wordprocessingDrawing" xmlns:wp="http://schemas.openxmlformats.org/drawingml/2006/wordprocessingDrawing" xmlns:w10="urn:schemas-microsoft-com:office:word" xmlns:w="http://schemas.openxmlformats.org/wordprocessingml/2006/main" xmlns:w14="http://schemas.microsoft.com/office/word/2010/wordml" xmlns:w15="http://schemas.microsoft.com/office/word/2012/wordml" xmlns:wpg="http://schemas.microsoft.com/office/word/2010/wordprocessingGroup" xmlns:wpi="http://schemas.microsoft.com/office/word/2010/wordprocessingInk" xmlns:wne="http://schemas.microsoft.com/office/word/2006/wordml" xmlns:wps="http://schemas.microsoft.com/office/word/2010/wordprocessingShape" mc:Ignorable="w14 w15 wp14">
+<w:document xmlns:wpc="http://schemas.microsoft.com/office/word/2010/wordprocessingCanvas" xmlns:mc="http://schemas.openxmlformats.org/markup-compatibility/2006" xmlns:o="urn:schemas-microsoft-com:office:office" xmlns:r="http://schemas.openxmlformats.org/officeDocument/2006/relationships" xmlns:m="http://schemas.openxmlformats.org/officeDocument/2006/math" xmlns:v="urn:schemas-microsoft-com:vml" xmlns:wp14="http://schemas.microsoft.com/office/word/2010/wordprocessingDrawing" xmlns:wp="http://schemas.openxmlformats.org/drawingml/2006/wordprocessingDrawing" xmlns:w10="urn:schemas-microsoft-com:office:word" xmlns:w="http://schemas.openxmlformats.org/wordprocessingml/2006/main" xmlns:w14="http://schemas.microsoft.com/office/word/2010/wordml" xmlns:wpg="http://schemas.microsoft.com/office/word/2010/wordprocessingGroup" xmlns:wpi="http://schemas.microsoft.com/office/word/2010/wordprocessingInk" xmlns:wne="http://schemas.microsoft.com/office/word/2006/wordml" xmlns:wps="http://schemas.microsoft.com/office/word/2010/wordprocessingShape" mc:Ignorable="w14 wp14">
   <w:body>
     <w:p>
       <w:pPr>
@@ -34,7 +34,13 @@
         <w:t>B</w:t>
       </w:r>
       <w:r>
-        <w:t>iomolecules in Hard S</w:t>
+        <w:t xml:space="preserve">iomolecules </w:t>
+      </w:r>
+      <w:r>
+        <w:t>with</w:t>
+      </w:r>
+      <w:r>
+        <w:t xml:space="preserve"> Hard S</w:t>
       </w:r>
       <w:r>
         <w:t xml:space="preserve">phere </w:t>
@@ -46,7 +52,7 @@
         <w:t>S</w:t>
       </w:r>
       <w:r>
-        <w:t>olvents</w:t>
+        <w:t>olvent Models</w:t>
       </w:r>
     </w:p>
     <w:sdt>
@@ -81,8 +87,6 @@
             <w:t>Contents</w:t>
           </w:r>
         </w:p>
-        <w:bookmarkStart w:id="0" w:name="_GoBack"/>
-        <w:bookmarkEnd w:id="0"/>
         <w:p>
           <w:pPr>
             <w:pStyle w:val="TOC1"/>
@@ -668,11 +672,11 @@
       <w:pPr>
         <w:pStyle w:val="Heading1"/>
       </w:pPr>
-      <w:bookmarkStart w:id="1" w:name="_Toc479413183"/>
+      <w:bookmarkStart w:id="0" w:name="_Toc479413183"/>
       <w:r>
         <w:t>Synopsis</w:t>
       </w:r>
-      <w:bookmarkEnd w:id="1"/>
+      <w:bookmarkEnd w:id="0"/>
     </w:p>
     <w:p>
       <w:r>
@@ -688,7 +692,7 @@
       <w:pPr>
         <w:pStyle w:val="Heading1"/>
       </w:pPr>
-      <w:bookmarkStart w:id="2" w:name="_Toc479413184"/>
+      <w:bookmarkStart w:id="1" w:name="_Toc479413184"/>
       <w:r>
         <w:lastRenderedPageBreak/>
         <w:t xml:space="preserve">Main </w:t>
@@ -696,7 +700,7 @@
       <w:r>
         <w:t>Features</w:t>
       </w:r>
-      <w:bookmarkEnd w:id="2"/>
+      <w:bookmarkEnd w:id="1"/>
     </w:p>
     <w:p>
       <w:pPr>
@@ -798,20 +802,20 @@
       <w:pPr>
         <w:pStyle w:val="Heading1"/>
       </w:pPr>
-      <w:bookmarkStart w:id="3" w:name="_Toc479413185"/>
+      <w:bookmarkStart w:id="2" w:name="_Toc479413185"/>
       <w:r>
         <w:t>Download instructions and code c</w:t>
       </w:r>
       <w:r>
         <w:t>ompilation</w:t>
       </w:r>
-      <w:bookmarkEnd w:id="3"/>
+      <w:bookmarkEnd w:id="2"/>
     </w:p>
     <w:p>
       <w:pPr>
         <w:pStyle w:val="Heading2"/>
       </w:pPr>
-      <w:bookmarkStart w:id="4" w:name="_Toc479413186"/>
+      <w:bookmarkStart w:id="3" w:name="_Toc479413186"/>
       <w:r>
         <w:t>File</w:t>
       </w:r>
@@ -824,11 +828,11 @@
       <w:r>
         <w:t xml:space="preserve"> to download</w:t>
       </w:r>
-      <w:bookmarkEnd w:id="4"/>
+      <w:bookmarkEnd w:id="3"/>
     </w:p>
     <w:tbl>
       <w:tblPr>
-        <w:tblStyle w:val="GridTable4-Accent5"/>
+        <w:tblStyle w:val="GridTable4Accent5"/>
         <w:tblW w:w="0" w:type="auto"/>
         <w:tblLook w:val="04A0" w:firstRow="1" w:lastRow="0" w:firstColumn="1" w:lastColumn="0" w:noHBand="0" w:noVBand="1"/>
       </w:tblPr>
@@ -1108,7 +1112,7 @@
       <w:pPr>
         <w:pStyle w:val="Heading2"/>
       </w:pPr>
-      <w:bookmarkStart w:id="5" w:name="_Toc479413187"/>
+      <w:bookmarkStart w:id="4" w:name="_Toc479413187"/>
       <w:r>
         <w:t>C</w:t>
       </w:r>
@@ -1118,7 +1122,7 @@
       <w:r>
         <w:t>de</w:t>
       </w:r>
-      <w:bookmarkEnd w:id="5"/>
+      <w:bookmarkEnd w:id="4"/>
     </w:p>
     <w:p>
       <w:r>
@@ -2040,7 +2044,7 @@
       <w:pPr>
         <w:pStyle w:val="Heading1"/>
       </w:pPr>
-      <w:bookmarkStart w:id="6" w:name="_Toc479413188"/>
+      <w:bookmarkStart w:id="5" w:name="_Toc479413188"/>
       <w:r>
         <w:t xml:space="preserve">Setting up </w:t>
       </w:r>
@@ -2053,7 +2057,7 @@
       <w:r>
         <w:t>s</w:t>
       </w:r>
-      <w:bookmarkEnd w:id="6"/>
+      <w:bookmarkEnd w:id="5"/>
     </w:p>
     <w:p>
       <w:pPr>
@@ -2308,7 +2312,7 @@
       <w:pPr>
         <w:pStyle w:val="Heading2"/>
       </w:pPr>
-      <w:bookmarkStart w:id="7" w:name="_Toc479413189"/>
+      <w:bookmarkStart w:id="6" w:name="_Toc479413189"/>
       <w:r>
         <w:t xml:space="preserve">Simulation </w:t>
       </w:r>
@@ -2318,7 +2322,7 @@
       <w:r>
         <w:t>xamples</w:t>
       </w:r>
-      <w:bookmarkEnd w:id="7"/>
+      <w:bookmarkEnd w:id="6"/>
     </w:p>
     <w:p>
       <w:r>
@@ -2327,7 +2331,7 @@
     </w:p>
     <w:tbl>
       <w:tblPr>
-        <w:tblStyle w:val="GridTable4-Accent5"/>
+        <w:tblStyle w:val="GridTable4Accent5"/>
         <w:tblW w:w="0" w:type="auto"/>
         <w:tblLook w:val="04A0" w:firstRow="1" w:lastRow="0" w:firstColumn="1" w:lastColumn="0" w:noHBand="0" w:noVBand="1"/>
       </w:tblPr>
@@ -2450,11 +2454,11 @@
       <w:pPr>
         <w:pStyle w:val="Heading1"/>
       </w:pPr>
-      <w:bookmarkStart w:id="8" w:name="_Toc479413190"/>
+      <w:bookmarkStart w:id="7" w:name="_Toc479413190"/>
       <w:r>
         <w:t>Citing GIBS</w:t>
       </w:r>
-      <w:bookmarkEnd w:id="8"/>
+      <w:bookmarkEnd w:id="7"/>
     </w:p>
     <w:p>
       <w:r>
@@ -2475,130 +2479,213 @@
     <w:p>
       <w:r>
         <w:rPr>
-          <w:noProof/>
-        </w:rPr>
-        <mc:AlternateContent>
-          <mc:Choice Requires="wps">
-            <w:drawing>
-              <wp:anchor distT="0" distB="0" distL="114300" distR="114300" simplePos="0" relativeHeight="251669504" behindDoc="0" locked="0" layoutInCell="1" allowOverlap="1" wp14:anchorId="6AD2A463" wp14:editId="2DF95557">
-                <wp:simplePos x="0" y="0"/>
-                <wp:positionH relativeFrom="margin">
-                  <wp:posOffset>0</wp:posOffset>
-                </wp:positionH>
-                <wp:positionV relativeFrom="paragraph">
-                  <wp:posOffset>-635</wp:posOffset>
-                </wp:positionV>
-                <wp:extent cx="2489200" cy="298450"/>
-                <wp:effectExtent l="0" t="0" r="6350" b="6350"/>
-                <wp:wrapNone/>
-                <wp:docPr id="7" name="Rectangle 7"/>
-                <wp:cNvGraphicFramePr/>
-                <a:graphic xmlns:a="http://schemas.openxmlformats.org/drawingml/2006/main">
-                  <a:graphicData uri="http://schemas.microsoft.com/office/word/2010/wordprocessingShape">
-                    <wps:wsp>
-                      <wps:cNvSpPr/>
-                      <wps:spPr>
-                        <a:xfrm>
-                          <a:off x="0" y="0"/>
-                          <a:ext cx="2489200" cy="298450"/>
-                        </a:xfrm>
-                        <a:prstGeom prst="rect">
-                          <a:avLst/>
-                        </a:prstGeom>
-                        <a:solidFill>
-                          <a:schemeClr val="bg1">
-                            <a:lumMod val="85000"/>
-                          </a:schemeClr>
-                        </a:solidFill>
-                        <a:ln>
-                          <a:noFill/>
-                        </a:ln>
-                      </wps:spPr>
-                      <wps:style>
-                        <a:lnRef idx="2">
-                          <a:schemeClr val="accent1">
-                            <a:shade val="50000"/>
-                          </a:schemeClr>
-                        </a:lnRef>
-                        <a:fillRef idx="1">
-                          <a:schemeClr val="accent1"/>
-                        </a:fillRef>
-                        <a:effectRef idx="0">
-                          <a:schemeClr val="accent1"/>
-                        </a:effectRef>
-                        <a:fontRef idx="minor">
-                          <a:schemeClr val="lt1"/>
-                        </a:fontRef>
-                      </wps:style>
-                      <wps:txbx>
-                        <w:txbxContent>
-                          <w:p>
-                            <w:pPr>
-                              <w:rPr>
-                                <w:rFonts w:ascii="Courier New" w:hAnsi="Courier New" w:cs="Courier New"/>
-                                <w:b/>
-                                <w:color w:val="000000" w:themeColor="text1"/>
-                              </w:rPr>
-                            </w:pPr>
-                            <w:r>
-                              <w:rPr>
-                                <w:rFonts w:ascii="Courier New" w:hAnsi="Courier New" w:cs="Courier New"/>
-                                <w:b/>
-                                <w:color w:val="000000" w:themeColor="text1"/>
-                              </w:rPr>
-                              <w:t>...</w:t>
-                            </w:r>
-                          </w:p>
-                        </w:txbxContent>
-                      </wps:txbx>
-                      <wps:bodyPr rot="0" spcFirstLastPara="0" vertOverflow="overflow" horzOverflow="overflow" vert="horz" wrap="square" lIns="91440" tIns="45720" rIns="91440" bIns="45720" numCol="1" spcCol="0" rtlCol="0" fromWordArt="0" anchor="ctr" anchorCtr="0" forceAA="0" compatLnSpc="1">
-                        <a:prstTxWarp prst="textNoShape">
-                          <a:avLst/>
-                        </a:prstTxWarp>
-                        <a:noAutofit/>
-                      </wps:bodyPr>
-                    </wps:wsp>
-                  </a:graphicData>
-                </a:graphic>
-                <wp14:sizeRelH relativeFrom="margin">
-                  <wp14:pctWidth>0</wp14:pctWidth>
-                </wp14:sizeRelH>
-              </wp:anchor>
-            </w:drawing>
-          </mc:Choice>
-          <mc:Fallback>
-            <w:pict>
-              <v:rect w14:anchorId="6AD2A463" id="Rectangle 7" o:spid="_x0000_s1026" style="position:absolute;margin-left:0;margin-top:-.05pt;width:196pt;height:23.5pt;z-index:251669504;visibility:visible;mso-wrap-style:square;mso-width-percent:0;mso-wrap-distance-left:9pt;mso-wrap-distance-top:0;mso-wrap-distance-right:9pt;mso-wrap-distance-bottom:0;mso-position-horizontal:absolute;mso-position-horizontal-relative:margin;mso-position-vertical:absolute;mso-position-vertical-relative:text;mso-width-percent:0;mso-width-relative:margin;v-text-anchor:middle" o:gfxdata="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" fillcolor="#d8d8d8 [2732]" stroked="f" strokeweight="1pt">
-                <v:textbox>
-                  <w:txbxContent>
-                    <w:p>
-                      <w:pPr>
-                        <w:rPr>
-                          <w:rFonts w:ascii="Courier New" w:hAnsi="Courier New" w:cs="Courier New"/>
-                          <w:b/>
-                          <w:color w:val="000000" w:themeColor="text1"/>
-                        </w:rPr>
-                      </w:pPr>
-                      <w:r>
-                        <w:rPr>
-                          <w:rFonts w:ascii="Courier New" w:hAnsi="Courier New" w:cs="Courier New"/>
-                          <w:b/>
-                          <w:color w:val="000000" w:themeColor="text1"/>
-                        </w:rPr>
-                        <w:t>...</w:t>
-                      </w:r>
-                    </w:p>
-                  </w:txbxContent>
-                </v:textbox>
-                <w10:wrap anchorx="margin"/>
-              </v:rect>
-            </w:pict>
-          </mc:Fallback>
-        </mc:AlternateContent>
+          <w:highlight w:val="lightGray"/>
+        </w:rPr>
+        <w:lastRenderedPageBreak/>
+        <w:t>..</w:t>
+      </w:r>
+      <w:r>
+        <w:rPr>
+          <w:highlight w:val="lightGray"/>
+        </w:rPr>
+        <w:tab/>
+      </w:r>
+      <w:r>
+        <w:rPr>
+          <w:highlight w:val="lightGray"/>
+        </w:rPr>
+        <w:tab/>
+      </w:r>
+      <w:r>
+        <w:rPr>
+          <w:highlight w:val="lightGray"/>
+        </w:rPr>
+        <w:tab/>
+      </w:r>
+      <w:r>
+        <w:rPr>
+          <w:highlight w:val="lightGray"/>
+        </w:rPr>
+        <w:tab/>
+      </w:r>
+      <w:r>
+        <w:rPr>
+          <w:highlight w:val="lightGray"/>
+        </w:rPr>
+        <w:t>.</w:t>
+      </w:r>
+      <w:r>
+        <w:t xml:space="preserve"> </w:t>
       </w:r>
     </w:p>
+    <w:p>
+      <w:pPr>
+        <w:pStyle w:val="Heading1"/>
+      </w:pPr>
+      <w:r>
+        <w:t>Disclaimer</w:t>
+      </w:r>
+    </w:p>
+    <w:p>
+      <w:pPr>
+        <w:spacing w:after="0"/>
+        <w:rPr>
+          <w:lang w:val="en"/>
+        </w:rPr>
+      </w:pPr>
+      <w:r>
+        <w:rPr>
+          <w:lang w:val="en"/>
+        </w:rPr>
+        <w:t>This material was prepared as an account of work sponsored by an agency of the United States Government.  Neither the United States Government nor the United States Department of Energy, nor Battelle, nor any of their employees, nor any jurisdiction or organization that has cooperated in the development of these materials, makes any warranty, express or implied, or assumes any legal liability or responsibility for the accuracy, completeness, or usefulness or any information, apparatus, product, software, or process disclosed, or represents that its use would not infringe privately owned rights.</w:t>
+      </w:r>
+    </w:p>
+    <w:p>
+      <w:pPr>
+        <w:spacing w:after="0"/>
+        <w:rPr>
+          <w:lang w:val="en"/>
+        </w:rPr>
+      </w:pPr>
+      <w:r>
+        <w:rPr>
+          <w:lang w:val="en"/>
+        </w:rPr>
+        <w:t>Reference herein to any specific commercial product, process, or service by trade name, trademark</w:t>
+      </w:r>
+      <w:bookmarkStart w:id="8" w:name="_GoBack"/>
+      <w:bookmarkEnd w:id="8"/>
+      <w:r>
+        <w:rPr>
+          <w:lang w:val="en"/>
+        </w:rPr>
+        <w:t>, manufacturer, or otherwise does not necessarily constitute or imply its endorsement, recommendation, or favoring by the United States Government or any agency thereof, or Battelle Memorial Institute. The views and opinions of authors expressed herein do not necessarily state or reflect those of the United States Government or any agency thereof.</w:t>
+      </w:r>
+    </w:p>
+    <w:p>
+      <w:pPr>
+        <w:spacing w:after="0"/>
+        <w:rPr>
+          <w:lang w:val="en"/>
+        </w:rPr>
+      </w:pPr>
+      <w:r>
+        <w:rPr>
+          <w:lang w:val="en"/>
+        </w:rPr>
+        <w:t>PACIFIC NORTHWEST NATIONAL LABORATORY</w:t>
+      </w:r>
+    </w:p>
+    <w:p>
+      <w:pPr>
+        <w:spacing w:after="0"/>
+        <w:rPr>
+          <w:lang w:val="en"/>
+        </w:rPr>
+      </w:pPr>
+      <w:proofErr w:type="gramStart"/>
+      <w:r>
+        <w:rPr>
+          <w:i/>
+          <w:iCs/>
+          <w:lang w:val="en"/>
+        </w:rPr>
+        <w:t>operated</w:t>
+      </w:r>
+      <w:proofErr w:type="gramEnd"/>
+      <w:r>
+        <w:rPr>
+          <w:i/>
+          <w:iCs/>
+          <w:lang w:val="en"/>
+        </w:rPr>
+        <w:t xml:space="preserve"> by</w:t>
+      </w:r>
+    </w:p>
+    <w:p>
+      <w:pPr>
+        <w:spacing w:after="0"/>
+        <w:rPr>
+          <w:lang w:val="en"/>
+        </w:rPr>
+      </w:pPr>
+      <w:r>
+        <w:rPr>
+          <w:lang w:val="en"/>
+        </w:rPr>
+        <w:t>BATTELLE</w:t>
+      </w:r>
+    </w:p>
+    <w:p>
+      <w:pPr>
+        <w:spacing w:after="0"/>
+        <w:rPr>
+          <w:lang w:val="en"/>
+        </w:rPr>
+      </w:pPr>
+      <w:proofErr w:type="gramStart"/>
+      <w:r>
+        <w:rPr>
+          <w:i/>
+          <w:iCs/>
+          <w:lang w:val="en"/>
+        </w:rPr>
+        <w:t>for</w:t>
+      </w:r>
+      <w:proofErr w:type="gramEnd"/>
+      <w:r>
+        <w:rPr>
+          <w:i/>
+          <w:iCs/>
+          <w:lang w:val="en"/>
+        </w:rPr>
+        <w:t xml:space="preserve"> the</w:t>
+      </w:r>
+    </w:p>
+    <w:p>
+      <w:pPr>
+        <w:spacing w:after="0"/>
+        <w:rPr>
+          <w:lang w:val="en"/>
+        </w:rPr>
+      </w:pPr>
+      <w:r>
+        <w:rPr>
+          <w:lang w:val="en"/>
+        </w:rPr>
+        <w:t>UNITED STATES DEPARTMENT OF ENERGY</w:t>
+      </w:r>
+    </w:p>
+    <w:p>
+      <w:pPr>
+        <w:spacing w:after="0"/>
+        <w:rPr>
+          <w:lang w:val="en"/>
+        </w:rPr>
+      </w:pPr>
+      <w:proofErr w:type="gramStart"/>
+      <w:r>
+        <w:rPr>
+          <w:i/>
+          <w:iCs/>
+          <w:lang w:val="en"/>
+        </w:rPr>
+        <w:t>under</w:t>
+      </w:r>
+      <w:proofErr w:type="gramEnd"/>
+      <w:r>
+        <w:rPr>
+          <w:i/>
+          <w:iCs/>
+          <w:lang w:val="en"/>
+        </w:rPr>
+        <w:t xml:space="preserve"> Contract DE-AC05-76RL01830</w:t>
+      </w:r>
+    </w:p>
+    <w:p/>
+    <w:p/>
     <w:sectPr>
-      <w:footerReference w:type="default" r:id="rId8"/>
+      <w:footerReference w:type="default" r:id="rId9"/>
       <w:pgSz w:w="12240" w:h="15840"/>
       <w:pgMar w:top="1440" w:right="1440" w:bottom="1440" w:left="1440" w:header="720" w:footer="720" w:gutter="0"/>
       <w:cols w:space="720"/>
@@ -2609,7 +2696,7 @@
 </file>
 
 <file path=word/endnotes.xml><?xml version="1.0" encoding="utf-8"?>
-<w:endnotes xmlns:wpc="http://schemas.microsoft.com/office/word/2010/wordprocessingCanvas" xmlns:mc="http://schemas.openxmlformats.org/markup-compatibility/2006" xmlns:o="urn:schemas-microsoft-com:office:office" xmlns:r="http://schemas.openxmlformats.org/officeDocument/2006/relationships" xmlns:m="http://schemas.openxmlformats.org/officeDocument/2006/math" xmlns:v="urn:schemas-microsoft-com:vml" xmlns:wp14="http://schemas.microsoft.com/office/word/2010/wordprocessingDrawing" xmlns:wp="http://schemas.openxmlformats.org/drawingml/2006/wordprocessingDrawing" xmlns:w10="urn:schemas-microsoft-com:office:word" xmlns:w="http://schemas.openxmlformats.org/wordprocessingml/2006/main" xmlns:w14="http://schemas.microsoft.com/office/word/2010/wordml" xmlns:w15="http://schemas.microsoft.com/office/word/2012/wordml" xmlns:wpg="http://schemas.microsoft.com/office/word/2010/wordprocessingGroup" xmlns:wpi="http://schemas.microsoft.com/office/word/2010/wordprocessingInk" xmlns:wne="http://schemas.microsoft.com/office/word/2006/wordml" xmlns:wps="http://schemas.microsoft.com/office/word/2010/wordprocessingShape" mc:Ignorable="w14 w15 wp14">
+<w:endnotes xmlns:wpc="http://schemas.microsoft.com/office/word/2010/wordprocessingCanvas" xmlns:mc="http://schemas.openxmlformats.org/markup-compatibility/2006" xmlns:o="urn:schemas-microsoft-com:office:office" xmlns:r="http://schemas.openxmlformats.org/officeDocument/2006/relationships" xmlns:m="http://schemas.openxmlformats.org/officeDocument/2006/math" xmlns:v="urn:schemas-microsoft-com:vml" xmlns:wp14="http://schemas.microsoft.com/office/word/2010/wordprocessingDrawing" xmlns:wp="http://schemas.openxmlformats.org/drawingml/2006/wordprocessingDrawing" xmlns:w10="urn:schemas-microsoft-com:office:word" xmlns:w="http://schemas.openxmlformats.org/wordprocessingml/2006/main" xmlns:w14="http://schemas.microsoft.com/office/word/2010/wordml" xmlns:wpg="http://schemas.microsoft.com/office/word/2010/wordprocessingGroup" xmlns:wpi="http://schemas.microsoft.com/office/word/2010/wordprocessingInk" xmlns:wne="http://schemas.microsoft.com/office/word/2006/wordml" xmlns:wps="http://schemas.microsoft.com/office/word/2010/wordprocessingShape" mc:Ignorable="w14 wp14">
   <w:endnote w:type="separator" w:id="-1">
     <w:p>
       <w:pPr>
@@ -2634,7 +2721,7 @@
 </file>
 
 <file path=word/footer1.xml><?xml version="1.0" encoding="utf-8"?>
-<w:ftr xmlns:wpc="http://schemas.microsoft.com/office/word/2010/wordprocessingCanvas" xmlns:mc="http://schemas.openxmlformats.org/markup-compatibility/2006" xmlns:o="urn:schemas-microsoft-com:office:office" xmlns:r="http://schemas.openxmlformats.org/officeDocument/2006/relationships" xmlns:m="http://schemas.openxmlformats.org/officeDocument/2006/math" xmlns:v="urn:schemas-microsoft-com:vml" xmlns:wp14="http://schemas.microsoft.com/office/word/2010/wordprocessingDrawing" xmlns:wp="http://schemas.openxmlformats.org/drawingml/2006/wordprocessingDrawing" xmlns:w10="urn:schemas-microsoft-com:office:word" xmlns:w="http://schemas.openxmlformats.org/wordprocessingml/2006/main" xmlns:w14="http://schemas.microsoft.com/office/word/2010/wordml" xmlns:w15="http://schemas.microsoft.com/office/word/2012/wordml" xmlns:wpg="http://schemas.microsoft.com/office/word/2010/wordprocessingGroup" xmlns:wpi="http://schemas.microsoft.com/office/word/2010/wordprocessingInk" xmlns:wne="http://schemas.microsoft.com/office/word/2006/wordml" xmlns:wps="http://schemas.microsoft.com/office/word/2010/wordprocessingShape" mc:Ignorable="w14 w15 wp14">
+<w:ftr xmlns:wpc="http://schemas.microsoft.com/office/word/2010/wordprocessingCanvas" xmlns:mc="http://schemas.openxmlformats.org/markup-compatibility/2006" xmlns:o="urn:schemas-microsoft-com:office:office" xmlns:r="http://schemas.openxmlformats.org/officeDocument/2006/relationships" xmlns:m="http://schemas.openxmlformats.org/officeDocument/2006/math" xmlns:v="urn:schemas-microsoft-com:vml" xmlns:wp14="http://schemas.microsoft.com/office/word/2010/wordprocessingDrawing" xmlns:wp="http://schemas.openxmlformats.org/drawingml/2006/wordprocessingDrawing" xmlns:w10="urn:schemas-microsoft-com:office:word" xmlns:w="http://schemas.openxmlformats.org/wordprocessingml/2006/main" xmlns:w14="http://schemas.microsoft.com/office/word/2010/wordml" xmlns:wpg="http://schemas.microsoft.com/office/word/2010/wordprocessingGroup" xmlns:wpi="http://schemas.microsoft.com/office/word/2010/wordprocessingInk" xmlns:wne="http://schemas.microsoft.com/office/word/2006/wordml" xmlns:wps="http://schemas.microsoft.com/office/word/2010/wordprocessingShape" mc:Ignorable="w14 wp14">
   <w:sdt>
     <w:sdtPr>
       <w:id w:val="-1839996853"/>
@@ -2667,7 +2754,7 @@
           <w:rPr>
             <w:noProof/>
           </w:rPr>
-          <w:t>3</w:t>
+          <w:t>4</w:t>
         </w:r>
         <w:r>
           <w:rPr>
@@ -2687,7 +2774,7 @@
 </file>
 
 <file path=word/footnotes.xml><?xml version="1.0" encoding="utf-8"?>
-<w:footnotes xmlns:wpc="http://schemas.microsoft.com/office/word/2010/wordprocessingCanvas" xmlns:mc="http://schemas.openxmlformats.org/markup-compatibility/2006" xmlns:o="urn:schemas-microsoft-com:office:office" xmlns:r="http://schemas.openxmlformats.org/officeDocument/2006/relationships" xmlns:m="http://schemas.openxmlformats.org/officeDocument/2006/math" xmlns:v="urn:schemas-microsoft-com:vml" xmlns:wp14="http://schemas.microsoft.com/office/word/2010/wordprocessingDrawing" xmlns:wp="http://schemas.openxmlformats.org/drawingml/2006/wordprocessingDrawing" xmlns:w10="urn:schemas-microsoft-com:office:word" xmlns:w="http://schemas.openxmlformats.org/wordprocessingml/2006/main" xmlns:w14="http://schemas.microsoft.com/office/word/2010/wordml" xmlns:w15="http://schemas.microsoft.com/office/word/2012/wordml" xmlns:wpg="http://schemas.microsoft.com/office/word/2010/wordprocessingGroup" xmlns:wpi="http://schemas.microsoft.com/office/word/2010/wordprocessingInk" xmlns:wne="http://schemas.microsoft.com/office/word/2006/wordml" xmlns:wps="http://schemas.microsoft.com/office/word/2010/wordprocessingShape" mc:Ignorable="w14 w15 wp14">
+<w:footnotes xmlns:wpc="http://schemas.microsoft.com/office/word/2010/wordprocessingCanvas" xmlns:mc="http://schemas.openxmlformats.org/markup-compatibility/2006" xmlns:o="urn:schemas-microsoft-com:office:office" xmlns:r="http://schemas.openxmlformats.org/officeDocument/2006/relationships" xmlns:m="http://schemas.openxmlformats.org/officeDocument/2006/math" xmlns:v="urn:schemas-microsoft-com:vml" xmlns:wp14="http://schemas.microsoft.com/office/word/2010/wordprocessingDrawing" xmlns:wp="http://schemas.openxmlformats.org/drawingml/2006/wordprocessingDrawing" xmlns:w10="urn:schemas-microsoft-com:office:word" xmlns:w="http://schemas.openxmlformats.org/wordprocessingml/2006/main" xmlns:w14="http://schemas.microsoft.com/office/word/2010/wordml" xmlns:wpg="http://schemas.microsoft.com/office/word/2010/wordprocessingGroup" xmlns:wpi="http://schemas.microsoft.com/office/word/2010/wordprocessingInk" xmlns:wne="http://schemas.microsoft.com/office/word/2006/wordml" xmlns:wps="http://schemas.microsoft.com/office/word/2010/wordprocessingShape" mc:Ignorable="w14 wp14">
   <w:footnote w:type="separator" w:id="-1">
     <w:p>
       <w:pPr>
@@ -2712,8 +2799,8 @@
 </file>
 
 <file path=word/numbering.xml><?xml version="1.0" encoding="utf-8"?>
-<w:numbering xmlns:wpc="http://schemas.microsoft.com/office/word/2010/wordprocessingCanvas" xmlns:mc="http://schemas.openxmlformats.org/markup-compatibility/2006" xmlns:o="urn:schemas-microsoft-com:office:office" xmlns:r="http://schemas.openxmlformats.org/officeDocument/2006/relationships" xmlns:m="http://schemas.openxmlformats.org/officeDocument/2006/math" xmlns:v="urn:schemas-microsoft-com:vml" xmlns:wp14="http://schemas.microsoft.com/office/word/2010/wordprocessingDrawing" xmlns:wp="http://schemas.openxmlformats.org/drawingml/2006/wordprocessingDrawing" xmlns:w10="urn:schemas-microsoft-com:office:word" xmlns:w="http://schemas.openxmlformats.org/wordprocessingml/2006/main" xmlns:w14="http://schemas.microsoft.com/office/word/2010/wordml" xmlns:w15="http://schemas.microsoft.com/office/word/2012/wordml" xmlns:wpg="http://schemas.microsoft.com/office/word/2010/wordprocessingGroup" xmlns:wpi="http://schemas.microsoft.com/office/word/2010/wordprocessingInk" xmlns:wne="http://schemas.microsoft.com/office/word/2006/wordml" xmlns:wps="http://schemas.microsoft.com/office/word/2010/wordprocessingShape" mc:Ignorable="w14 w15 wp14">
-  <w:abstractNum w:abstractNumId="0" w15:restartNumberingAfterBreak="0">
+<w:numbering xmlns:wpc="http://schemas.microsoft.com/office/word/2010/wordprocessingCanvas" xmlns:mc="http://schemas.openxmlformats.org/markup-compatibility/2006" xmlns:o="urn:schemas-microsoft-com:office:office" xmlns:r="http://schemas.openxmlformats.org/officeDocument/2006/relationships" xmlns:m="http://schemas.openxmlformats.org/officeDocument/2006/math" xmlns:v="urn:schemas-microsoft-com:vml" xmlns:wp14="http://schemas.microsoft.com/office/word/2010/wordprocessingDrawing" xmlns:wp="http://schemas.openxmlformats.org/drawingml/2006/wordprocessingDrawing" xmlns:w10="urn:schemas-microsoft-com:office:word" xmlns:w="http://schemas.openxmlformats.org/wordprocessingml/2006/main" xmlns:w14="http://schemas.microsoft.com/office/word/2010/wordml" xmlns:wpg="http://schemas.microsoft.com/office/word/2010/wordprocessingGroup" xmlns:wpi="http://schemas.microsoft.com/office/word/2010/wordprocessingInk" xmlns:wne="http://schemas.microsoft.com/office/word/2006/wordml" xmlns:wps="http://schemas.microsoft.com/office/word/2010/wordprocessingShape" mc:Ignorable="w14 wp14">
+  <w:abstractNum w:abstractNumId="0">
     <w:nsid w:val="144E3A2A"/>
     <w:multiLevelType w:val="hybridMultilevel"/>
     <w:tmpl w:val="C8DE9BE0"/>
@@ -2802,7 +2889,7 @@
       </w:pPr>
     </w:lvl>
   </w:abstractNum>
-  <w:abstractNum w:abstractNumId="1" w15:restartNumberingAfterBreak="0">
+  <w:abstractNum w:abstractNumId="1">
     <w:nsid w:val="29642695"/>
     <w:multiLevelType w:val="hybridMultilevel"/>
     <w:tmpl w:val="EFCABD98"/>
@@ -2914,7 +3001,7 @@
       </w:rPr>
     </w:lvl>
   </w:abstractNum>
-  <w:abstractNum w:abstractNumId="2" w15:restartNumberingAfterBreak="0">
+  <w:abstractNum w:abstractNumId="2">
     <w:nsid w:val="328A0BD7"/>
     <w:multiLevelType w:val="hybridMultilevel"/>
     <w:tmpl w:val="9A5E8834"/>
@@ -3026,7 +3113,7 @@
       </w:rPr>
     </w:lvl>
   </w:abstractNum>
-  <w:abstractNum w:abstractNumId="3" w15:restartNumberingAfterBreak="0">
+  <w:abstractNum w:abstractNumId="3">
     <w:nsid w:val="39035948"/>
     <w:multiLevelType w:val="hybridMultilevel"/>
     <w:tmpl w:val="E2A0D0D8"/>
@@ -3115,7 +3202,7 @@
       </w:pPr>
     </w:lvl>
   </w:abstractNum>
-  <w:abstractNum w:abstractNumId="4" w15:restartNumberingAfterBreak="0">
+  <w:abstractNum w:abstractNumId="4">
     <w:nsid w:val="3E713002"/>
     <w:multiLevelType w:val="hybridMultilevel"/>
     <w:tmpl w:val="E3C22024"/>
@@ -3201,7 +3288,7 @@
       </w:pPr>
     </w:lvl>
   </w:abstractNum>
-  <w:abstractNum w:abstractNumId="5" w15:restartNumberingAfterBreak="0">
+  <w:abstractNum w:abstractNumId="5">
     <w:nsid w:val="56025DFC"/>
     <w:multiLevelType w:val="hybridMultilevel"/>
     <w:tmpl w:val="C15C9EC8"/>
@@ -3287,7 +3374,7 @@
       </w:pPr>
     </w:lvl>
   </w:abstractNum>
-  <w:abstractNum w:abstractNumId="6" w15:restartNumberingAfterBreak="0">
+  <w:abstractNum w:abstractNumId="6">
     <w:nsid w:val="599C0BC2"/>
     <w:multiLevelType w:val="hybridMultilevel"/>
     <w:tmpl w:val="4B1862D0"/>
@@ -3400,7 +3487,7 @@
       </w:rPr>
     </w:lvl>
   </w:abstractNum>
-  <w:abstractNum w:abstractNumId="7" w15:restartNumberingAfterBreak="0">
+  <w:abstractNum w:abstractNumId="7">
     <w:nsid w:val="5B8666C8"/>
     <w:multiLevelType w:val="hybridMultilevel"/>
     <w:tmpl w:val="AAA041B4"/>
@@ -3486,7 +3573,7 @@
       </w:pPr>
     </w:lvl>
   </w:abstractNum>
-  <w:abstractNum w:abstractNumId="8" w15:restartNumberingAfterBreak="0">
+  <w:abstractNum w:abstractNumId="8">
     <w:nsid w:val="5CD77F64"/>
     <w:multiLevelType w:val="hybridMultilevel"/>
     <w:tmpl w:val="75A85264"/>
@@ -3598,7 +3685,7 @@
       </w:rPr>
     </w:lvl>
   </w:abstractNum>
-  <w:abstractNum w:abstractNumId="9" w15:restartNumberingAfterBreak="0">
+  <w:abstractNum w:abstractNumId="9">
     <w:nsid w:val="7D13124E"/>
     <w:multiLevelType w:val="hybridMultilevel"/>
     <w:tmpl w:val="B3F42442"/>
@@ -3710,7 +3797,7 @@
       </w:rPr>
     </w:lvl>
   </w:abstractNum>
-  <w:abstractNum w:abstractNumId="10" w15:restartNumberingAfterBreak="0">
+  <w:abstractNum w:abstractNumId="10">
     <w:nsid w:val="7DB311EB"/>
     <w:multiLevelType w:val="hybridMultilevel"/>
     <w:tmpl w:val="7EFAA7B6"/>
@@ -3836,7 +3923,7 @@
 </file>
 
 <file path=word/styles.xml><?xml version="1.0" encoding="utf-8"?>
-<w:styles xmlns:mc="http://schemas.openxmlformats.org/markup-compatibility/2006" xmlns:r="http://schemas.openxmlformats.org/officeDocument/2006/relationships" xmlns:w="http://schemas.openxmlformats.org/wordprocessingml/2006/main" xmlns:w14="http://schemas.microsoft.com/office/word/2010/wordml" xmlns:w15="http://schemas.microsoft.com/office/word/2012/wordml" mc:Ignorable="w14 w15">
+<w:styles xmlns:mc="http://schemas.openxmlformats.org/markup-compatibility/2006" xmlns:r="http://schemas.openxmlformats.org/officeDocument/2006/relationships" xmlns:w="http://schemas.openxmlformats.org/wordprocessingml/2006/main" xmlns:w14="http://schemas.microsoft.com/office/word/2010/wordml" mc:Ignorable="w14">
   <w:docDefaults>
     <w:rPrDefault>
       <w:rPr>
@@ -3852,378 +3939,144 @@
       </w:pPr>
     </w:pPrDefault>
   </w:docDefaults>
-  <w:latentStyles w:defLockedState="0" w:defUIPriority="99" w:defSemiHidden="0" w:defUnhideWhenUsed="0" w:defQFormat="0" w:count="371">
-    <w:lsdException w:name="Normal" w:uiPriority="0" w:qFormat="1"/>
-    <w:lsdException w:name="heading 1" w:uiPriority="9" w:qFormat="1"/>
-    <w:lsdException w:name="heading 2" w:semiHidden="1" w:uiPriority="9" w:unhideWhenUsed="1" w:qFormat="1"/>
-    <w:lsdException w:name="heading 3" w:semiHidden="1" w:uiPriority="9" w:unhideWhenUsed="1" w:qFormat="1"/>
-    <w:lsdException w:name="heading 4" w:semiHidden="1" w:uiPriority="9" w:unhideWhenUsed="1" w:qFormat="1"/>
-    <w:lsdException w:name="heading 5" w:semiHidden="1" w:uiPriority="9" w:unhideWhenUsed="1" w:qFormat="1"/>
-    <w:lsdException w:name="heading 6" w:semiHidden="1" w:uiPriority="9" w:unhideWhenUsed="1" w:qFormat="1"/>
-    <w:lsdException w:name="heading 7" w:semiHidden="1" w:uiPriority="9" w:unhideWhenUsed="1" w:qFormat="1"/>
-    <w:lsdException w:name="heading 8" w:semiHidden="1" w:uiPriority="9" w:unhideWhenUsed="1" w:qFormat="1"/>
-    <w:lsdException w:name="heading 9" w:semiHidden="1" w:uiPriority="9" w:unhideWhenUsed="1" w:qFormat="1"/>
-    <w:lsdException w:name="index 1" w:semiHidden="1" w:unhideWhenUsed="1"/>
-    <w:lsdException w:name="index 2" w:semiHidden="1" w:unhideWhenUsed="1"/>
-    <w:lsdException w:name="index 3" w:semiHidden="1" w:unhideWhenUsed="1"/>
-    <w:lsdException w:name="index 4" w:semiHidden="1" w:unhideWhenUsed="1"/>
-    <w:lsdException w:name="index 5" w:semiHidden="1" w:unhideWhenUsed="1"/>
-    <w:lsdException w:name="index 6" w:semiHidden="1" w:unhideWhenUsed="1"/>
-    <w:lsdException w:name="index 7" w:semiHidden="1" w:unhideWhenUsed="1"/>
-    <w:lsdException w:name="index 8" w:semiHidden="1" w:unhideWhenUsed="1"/>
-    <w:lsdException w:name="index 9" w:semiHidden="1" w:unhideWhenUsed="1"/>
-    <w:lsdException w:name="toc 1" w:semiHidden="1" w:uiPriority="39" w:unhideWhenUsed="1"/>
-    <w:lsdException w:name="toc 2" w:semiHidden="1" w:uiPriority="39" w:unhideWhenUsed="1"/>
-    <w:lsdException w:name="toc 3" w:semiHidden="1" w:uiPriority="39" w:unhideWhenUsed="1"/>
-    <w:lsdException w:name="toc 4" w:semiHidden="1" w:uiPriority="39" w:unhideWhenUsed="1"/>
-    <w:lsdException w:name="toc 5" w:semiHidden="1" w:uiPriority="39" w:unhideWhenUsed="1"/>
-    <w:lsdException w:name="toc 6" w:semiHidden="1" w:uiPriority="39" w:unhideWhenUsed="1"/>
-    <w:lsdException w:name="toc 7" w:semiHidden="1" w:uiPriority="39" w:unhideWhenUsed="1"/>
-    <w:lsdException w:name="toc 8" w:semiHidden="1" w:uiPriority="39" w:unhideWhenUsed="1"/>
-    <w:lsdException w:name="toc 9" w:semiHidden="1" w:uiPriority="39" w:unhideWhenUsed="1"/>
-    <w:lsdException w:name="Normal Indent" w:semiHidden="1" w:unhideWhenUsed="1"/>
-    <w:lsdException w:name="footnote text" w:semiHidden="1" w:unhideWhenUsed="1"/>
-    <w:lsdException w:name="annotation text" w:semiHidden="1" w:unhideWhenUsed="1"/>
-    <w:lsdException w:name="header" w:semiHidden="1" w:unhideWhenUsed="1"/>
-    <w:lsdException w:name="footer" w:semiHidden="1" w:unhideWhenUsed="1"/>
-    <w:lsdException w:name="index heading" w:semiHidden="1" w:unhideWhenUsed="1"/>
-    <w:lsdException w:name="caption" w:semiHidden="1" w:uiPriority="35" w:unhideWhenUsed="1" w:qFormat="1"/>
-    <w:lsdException w:name="table of figures" w:semiHidden="1" w:unhideWhenUsed="1"/>
-    <w:lsdException w:name="envelope address" w:semiHidden="1" w:unhideWhenUsed="1"/>
-    <w:lsdException w:name="envelope return" w:semiHidden="1" w:unhideWhenUsed="1"/>
-    <w:lsdException w:name="footnote reference" w:semiHidden="1" w:unhideWhenUsed="1"/>
-    <w:lsdException w:name="annotation reference" w:semiHidden="1" w:unhideWhenUsed="1"/>
-    <w:lsdException w:name="line number" w:semiHidden="1" w:unhideWhenUsed="1"/>
-    <w:lsdException w:name="page number" w:semiHidden="1" w:unhideWhenUsed="1"/>
-    <w:lsdException w:name="endnote reference" w:semiHidden="1" w:unhideWhenUsed="1"/>
-    <w:lsdException w:name="endnote text" w:semiHidden="1" w:unhideWhenUsed="1"/>
-    <w:lsdException w:name="table of authorities" w:semiHidden="1" w:unhideWhenUsed="1"/>
-    <w:lsdException w:name="macro" w:semiHidden="1" w:unhideWhenUsed="1"/>
-    <w:lsdException w:name="toa heading" w:semiHidden="1" w:unhideWhenUsed="1"/>
-    <w:lsdException w:name="List" w:semiHidden="1" w:unhideWhenUsed="1"/>
-    <w:lsdException w:name="List Bullet" w:semiHidden="1" w:unhideWhenUsed="1"/>
-    <w:lsdException w:name="List Number" w:semiHidden="1" w:unhideWhenUsed="1"/>
-    <w:lsdException w:name="List 2" w:semiHidden="1" w:unhideWhenUsed="1"/>
-    <w:lsdException w:name="List 3" w:semiHidden="1" w:unhideWhenUsed="1"/>
-    <w:lsdException w:name="List 4" w:semiHidden="1" w:unhideWhenUsed="1"/>
-    <w:lsdException w:name="List 5" w:semiHidden="1" w:unhideWhenUsed="1"/>
-    <w:lsdException w:name="List Bullet 2" w:semiHidden="1" w:unhideWhenUsed="1"/>
-    <w:lsdException w:name="List Bullet 3" w:semiHidden="1" w:unhideWhenUsed="1"/>
-    <w:lsdException w:name="List Bullet 4" w:semiHidden="1" w:unhideWhenUsed="1"/>
-    <w:lsdException w:name="List Bullet 5" w:semiHidden="1" w:unhideWhenUsed="1"/>
-    <w:lsdException w:name="List Number 2" w:semiHidden="1" w:unhideWhenUsed="1"/>
-    <w:lsdException w:name="List Number 3" w:semiHidden="1" w:unhideWhenUsed="1"/>
-    <w:lsdException w:name="List Number 4" w:semiHidden="1" w:unhideWhenUsed="1"/>
-    <w:lsdException w:name="List Number 5" w:semiHidden="1" w:unhideWhenUsed="1"/>
-    <w:lsdException w:name="Title" w:uiPriority="10" w:qFormat="1"/>
-    <w:lsdException w:name="Closing" w:semiHidden="1" w:unhideWhenUsed="1"/>
-    <w:lsdException w:name="Signature" w:semiHidden="1" w:unhideWhenUsed="1"/>
-    <w:lsdException w:name="Default Paragraph Font" w:semiHidden="1" w:uiPriority="1" w:unhideWhenUsed="1"/>
-    <w:lsdException w:name="Body Text" w:semiHidden="1" w:unhideWhenUsed="1"/>
-    <w:lsdException w:name="Body Text Indent" w:semiHidden="1" w:unhideWhenUsed="1"/>
-    <w:lsdException w:name="List Continue" w:semiHidden="1" w:unhideWhenUsed="1"/>
-    <w:lsdException w:name="List Continue 2" w:semiHidden="1" w:unhideWhenUsed="1"/>
-    <w:lsdException w:name="List Continue 3" w:semiHidden="1" w:unhideWhenUsed="1"/>
-    <w:lsdException w:name="List Continue 4" w:semiHidden="1" w:unhideWhenUsed="1"/>
-    <w:lsdException w:name="List Continue 5" w:semiHidden="1" w:unhideWhenUsed="1"/>
-    <w:lsdException w:name="Message Header" w:semiHidden="1" w:unhideWhenUsed="1"/>
-    <w:lsdException w:name="Subtitle" w:uiPriority="11" w:qFormat="1"/>
-    <w:lsdException w:name="Salutation" w:semiHidden="1" w:unhideWhenUsed="1"/>
-    <w:lsdException w:name="Date" w:semiHidden="1" w:unhideWhenUsed="1"/>
-    <w:lsdException w:name="Body Text First Indent" w:semiHidden="1" w:unhideWhenUsed="1"/>
-    <w:lsdException w:name="Body Text First Indent 2" w:semiHidden="1" w:unhideWhenUsed="1"/>
-    <w:lsdException w:name="Note Heading" w:semiHidden="1" w:unhideWhenUsed="1"/>
-    <w:lsdException w:name="Body Text 2" w:semiHidden="1" w:unhideWhenUsed="1"/>
-    <w:lsdException w:name="Body Text 3" w:semiHidden="1" w:unhideWhenUsed="1"/>
-    <w:lsdException w:name="Body Text Indent 2" w:semiHidden="1" w:unhideWhenUsed="1"/>
-    <w:lsdException w:name="Body Text Indent 3" w:semiHidden="1" w:unhideWhenUsed="1"/>
-    <w:lsdException w:name="Block Text" w:semiHidden="1" w:unhideWhenUsed="1"/>
-    <w:lsdException w:name="Hyperlink" w:semiHidden="1" w:unhideWhenUsed="1"/>
-    <w:lsdException w:name="FollowedHyperlink" w:semiHidden="1" w:unhideWhenUsed="1"/>
-    <w:lsdException w:name="Strong" w:uiPriority="22" w:qFormat="1"/>
-    <w:lsdException w:name="Emphasis" w:uiPriority="20" w:qFormat="1"/>
-    <w:lsdException w:name="Document Map" w:semiHidden="1" w:unhideWhenUsed="1"/>
-    <w:lsdException w:name="Plain Text" w:semiHidden="1" w:unhideWhenUsed="1"/>
-    <w:lsdException w:name="E-mail Signature" w:semiHidden="1" w:unhideWhenUsed="1"/>
-    <w:lsdException w:name="HTML Top of Form" w:semiHidden="1" w:unhideWhenUsed="1"/>
-    <w:lsdException w:name="HTML Bottom of Form" w:semiHidden="1" w:unhideWhenUsed="1"/>
-    <w:lsdException w:name="Normal (Web)" w:semiHidden="1" w:unhideWhenUsed="1"/>
-    <w:lsdException w:name="HTML Acronym" w:semiHidden="1" w:unhideWhenUsed="1"/>
-    <w:lsdException w:name="HTML Address" w:semiHidden="1" w:unhideWhenUsed="1"/>
-    <w:lsdException w:name="HTML Cite" w:semiHidden="1" w:unhideWhenUsed="1"/>
-    <w:lsdException w:name="HTML Code" w:semiHidden="1" w:unhideWhenUsed="1"/>
-    <w:lsdException w:name="HTML Definition" w:semiHidden="1" w:unhideWhenUsed="1"/>
-    <w:lsdException w:name="HTML Keyboard" w:semiHidden="1" w:unhideWhenUsed="1"/>
-    <w:lsdException w:name="HTML Preformatted" w:semiHidden="1" w:unhideWhenUsed="1"/>
-    <w:lsdException w:name="HTML Sample" w:semiHidden="1" w:unhideWhenUsed="1"/>
-    <w:lsdException w:name="HTML Typewriter" w:semiHidden="1" w:unhideWhenUsed="1"/>
-    <w:lsdException w:name="HTML Variable" w:semiHidden="1" w:unhideWhenUsed="1"/>
-    <w:lsdException w:name="Normal Table" w:semiHidden="1" w:unhideWhenUsed="1"/>
-    <w:lsdException w:name="annotation subject" w:semiHidden="1" w:unhideWhenUsed="1"/>
-    <w:lsdException w:name="No List" w:semiHidden="1" w:unhideWhenUsed="1"/>
-    <w:lsdException w:name="Outline List 1" w:semiHidden="1" w:unhideWhenUsed="1"/>
-    <w:lsdException w:name="Outline List 2" w:semiHidden="1" w:unhideWhenUsed="1"/>
-    <w:lsdException w:name="Outline List 3" w:semiHidden="1" w:unhideWhenUsed="1"/>
-    <w:lsdException w:name="Table Simple 1" w:semiHidden="1" w:unhideWhenUsed="1"/>
-    <w:lsdException w:name="Table Simple 2" w:semiHidden="1" w:unhideWhenUsed="1"/>
-    <w:lsdException w:name="Table Simple 3" w:semiHidden="1" w:unhideWhenUsed="1"/>
-    <w:lsdException w:name="Table Classic 1" w:semiHidden="1" w:unhideWhenUsed="1"/>
-    <w:lsdException w:name="Table Classic 2" w:semiHidden="1" w:unhideWhenUsed="1"/>
-    <w:lsdException w:name="Table Classic 3" w:semiHidden="1" w:unhideWhenUsed="1"/>
-    <w:lsdException w:name="Table Classic 4" w:semiHidden="1" w:unhideWhenUsed="1"/>
-    <w:lsdException w:name="Table Colorful 1" w:semiHidden="1" w:unhideWhenUsed="1"/>
-    <w:lsdException w:name="Table Colorful 2" w:semiHidden="1" w:unhideWhenUsed="1"/>
-    <w:lsdException w:name="Table Colorful 3" w:semiHidden="1" w:unhideWhenUsed="1"/>
-    <w:lsdException w:name="Table Columns 1" w:semiHidden="1" w:unhideWhenUsed="1"/>
-    <w:lsdException w:name="Table Columns 2" w:semiHidden="1" w:unhideWhenUsed="1"/>
-    <w:lsdException w:name="Table Columns 3" w:semiHidden="1" w:unhideWhenUsed="1"/>
-    <w:lsdException w:name="Table Columns 4" w:semiHidden="1" w:unhideWhenUsed="1"/>
-    <w:lsdException w:name="Table Columns 5" w:semiHidden="1" w:unhideWhenUsed="1"/>
-    <w:lsdException w:name="Table Grid 1" w:semiHidden="1" w:unhideWhenUsed="1"/>
-    <w:lsdException w:name="Table Grid 2" w:semiHidden="1" w:unhideWhenUsed="1"/>
-    <w:lsdException w:name="Table Grid 3" w:semiHidden="1" w:unhideWhenUsed="1"/>
-    <w:lsdException w:name="Table Grid 4" w:semiHidden="1" w:unhideWhenUsed="1"/>
-    <w:lsdException w:name="Table Grid 5" w:semiHidden="1" w:unhideWhenUsed="1"/>
-    <w:lsdException w:name="Table Grid 6" w:semiHidden="1" w:unhideWhenUsed="1"/>
-    <w:lsdException w:name="Table Grid 7" w:semiHidden="1" w:unhideWhenUsed="1"/>
-    <w:lsdException w:name="Table Grid 8" w:semiHidden="1" w:unhideWhenUsed="1"/>
-    <w:lsdException w:name="Table List 1" w:semiHidden="1" w:unhideWhenUsed="1"/>
-    <w:lsdException w:name="Table List 2" w:semiHidden="1" w:unhideWhenUsed="1"/>
-    <w:lsdException w:name="Table List 3" w:semiHidden="1" w:unhideWhenUsed="1"/>
-    <w:lsdException w:name="Table List 4" w:semiHidden="1" w:unhideWhenUsed="1"/>
-    <w:lsdException w:name="Table List 5" w:semiHidden="1" w:unhideWhenUsed="1"/>
-    <w:lsdException w:name="Table List 6" w:semiHidden="1" w:unhideWhenUsed="1"/>
-    <w:lsdException w:name="Table List 7" w:semiHidden="1" w:unhideWhenUsed="1"/>
-    <w:lsdException w:name="Table List 8" w:semiHidden="1" w:unhideWhenUsed="1"/>
-    <w:lsdException w:name="Table 3D effects 1" w:semiHidden="1" w:unhideWhenUsed="1"/>
-    <w:lsdException w:name="Table 3D effects 2" w:semiHidden="1" w:unhideWhenUsed="1"/>
-    <w:lsdException w:name="Table 3D effects 3" w:semiHidden="1" w:unhideWhenUsed="1"/>
-    <w:lsdException w:name="Table Contemporary" w:semiHidden="1" w:unhideWhenUsed="1"/>
-    <w:lsdException w:name="Table Elegant" w:semiHidden="1" w:unhideWhenUsed="1"/>
-    <w:lsdException w:name="Table Professional" w:semiHidden="1" w:unhideWhenUsed="1"/>
-    <w:lsdException w:name="Table Subtle 1" w:semiHidden="1" w:unhideWhenUsed="1"/>
-    <w:lsdException w:name="Table Subtle 2" w:semiHidden="1" w:unhideWhenUsed="1"/>
-    <w:lsdException w:name="Table Web 1" w:semiHidden="1" w:unhideWhenUsed="1"/>
-    <w:lsdException w:name="Table Web 2" w:semiHidden="1" w:unhideWhenUsed="1"/>
-    <w:lsdException w:name="Table Web 3" w:semiHidden="1" w:unhideWhenUsed="1"/>
-    <w:lsdException w:name="Balloon Text" w:semiHidden="1" w:unhideWhenUsed="1"/>
-    <w:lsdException w:name="Table Grid" w:uiPriority="39"/>
-    <w:lsdException w:name="Table Theme" w:semiHidden="1" w:unhideWhenUsed="1"/>
-    <w:lsdException w:name="Placeholder Text" w:semiHidden="1"/>
-    <w:lsdException w:name="No Spacing" w:uiPriority="1" w:qFormat="1"/>
-    <w:lsdException w:name="Light Shading" w:uiPriority="60"/>
-    <w:lsdException w:name="Light List" w:uiPriority="61"/>
-    <w:lsdException w:name="Light Grid" w:uiPriority="62"/>
-    <w:lsdException w:name="Medium Shading 1" w:uiPriority="63"/>
-    <w:lsdException w:name="Medium Shading 2" w:uiPriority="64"/>
-    <w:lsdException w:name="Medium List 1" w:uiPriority="65"/>
-    <w:lsdException w:name="Medium List 2" w:uiPriority="66"/>
-    <w:lsdException w:name="Medium Grid 1" w:uiPriority="67"/>
-    <w:lsdException w:name="Medium Grid 2" w:uiPriority="68"/>
-    <w:lsdException w:name="Medium Grid 3" w:uiPriority="69"/>
-    <w:lsdException w:name="Dark List" w:uiPriority="70"/>
-    <w:lsdException w:name="Colorful Shading" w:uiPriority="71"/>
-    <w:lsdException w:name="Colorful List" w:uiPriority="72"/>
-    <w:lsdException w:name="Colorful Grid" w:uiPriority="73"/>
-    <w:lsdException w:name="Light Shading Accent 1" w:uiPriority="60"/>
-    <w:lsdException w:name="Light List Accent 1" w:uiPriority="61"/>
-    <w:lsdException w:name="Light Grid Accent 1" w:uiPriority="62"/>
-    <w:lsdException w:name="Medium Shading 1 Accent 1" w:uiPriority="63"/>
-    <w:lsdException w:name="Medium Shading 2 Accent 1" w:uiPriority="64"/>
-    <w:lsdException w:name="Medium List 1 Accent 1" w:uiPriority="65"/>
-    <w:lsdException w:name="Revision" w:semiHidden="1"/>
-    <w:lsdException w:name="List Paragraph" w:uiPriority="34" w:qFormat="1"/>
-    <w:lsdException w:name="Quote" w:uiPriority="29" w:qFormat="1"/>
-    <w:lsdException w:name="Intense Quote" w:uiPriority="30" w:qFormat="1"/>
-    <w:lsdException w:name="Medium List 2 Accent 1" w:uiPriority="66"/>
-    <w:lsdException w:name="Medium Grid 1 Accent 1" w:uiPriority="67"/>
-    <w:lsdException w:name="Medium Grid 2 Accent 1" w:uiPriority="68"/>
-    <w:lsdException w:name="Medium Grid 3 Accent 1" w:uiPriority="69"/>
-    <w:lsdException w:name="Dark List Accent 1" w:uiPriority="70"/>
-    <w:lsdException w:name="Colorful Shading Accent 1" w:uiPriority="71"/>
-    <w:lsdException w:name="Colorful List Accent 1" w:uiPriority="72"/>
-    <w:lsdException w:name="Colorful Grid Accent 1" w:uiPriority="73"/>
-    <w:lsdException w:name="Light Shading Accent 2" w:uiPriority="60"/>
-    <w:lsdException w:name="Light List Accent 2" w:uiPriority="61"/>
-    <w:lsdException w:name="Light Grid Accent 2" w:uiPriority="62"/>
-    <w:lsdException w:name="Medium Shading 1 Accent 2" w:uiPriority="63"/>
-    <w:lsdException w:name="Medium Shading 2 Accent 2" w:uiPriority="64"/>
-    <w:lsdException w:name="Medium List 1 Accent 2" w:uiPriority="65"/>
-    <w:lsdException w:name="Medium List 2 Accent 2" w:uiPriority="66"/>
-    <w:lsdException w:name="Medium Grid 1 Accent 2" w:uiPriority="67"/>
-    <w:lsdException w:name="Medium Grid 2 Accent 2" w:uiPriority="68"/>
-    <w:lsdException w:name="Medium Grid 3 Accent 2" w:uiPriority="69"/>
-    <w:lsdException w:name="Dark List Accent 2" w:uiPriority="70"/>
-    <w:lsdException w:name="Colorful Shading Accent 2" w:uiPriority="71"/>
-    <w:lsdException w:name="Colorful List Accent 2" w:uiPriority="72"/>
-    <w:lsdException w:name="Colorful Grid Accent 2" w:uiPriority="73"/>
-    <w:lsdException w:name="Light Shading Accent 3" w:uiPriority="60"/>
-    <w:lsdException w:name="Light List Accent 3" w:uiPriority="61"/>
-    <w:lsdException w:name="Light Grid Accent 3" w:uiPriority="62"/>
-    <w:lsdException w:name="Medium Shading 1 Accent 3" w:uiPriority="63"/>
-    <w:lsdException w:name="Medium Shading 2 Accent 3" w:uiPriority="64"/>
-    <w:lsdException w:name="Medium List 1 Accent 3" w:uiPriority="65"/>
-    <w:lsdException w:name="Medium List 2 Accent 3" w:uiPriority="66"/>
-    <w:lsdException w:name="Medium Grid 1 Accent 3" w:uiPriority="67"/>
-    <w:lsdException w:name="Medium Grid 2 Accent 3" w:uiPriority="68"/>
-    <w:lsdException w:name="Medium Grid 3 Accent 3" w:uiPriority="69"/>
-    <w:lsdException w:name="Dark List Accent 3" w:uiPriority="70"/>
-    <w:lsdException w:name="Colorful Shading Accent 3" w:uiPriority="71"/>
-    <w:lsdException w:name="Colorful List Accent 3" w:uiPriority="72"/>
-    <w:lsdException w:name="Colorful Grid Accent 3" w:uiPriority="73"/>
-    <w:lsdException w:name="Light Shading Accent 4" w:uiPriority="60"/>
-    <w:lsdException w:name="Light List Accent 4" w:uiPriority="61"/>
-    <w:lsdException w:name="Light Grid Accent 4" w:uiPriority="62"/>
-    <w:lsdException w:name="Medium Shading 1 Accent 4" w:uiPriority="63"/>
-    <w:lsdException w:name="Medium Shading 2 Accent 4" w:uiPriority="64"/>
-    <w:lsdException w:name="Medium List 1 Accent 4" w:uiPriority="65"/>
-    <w:lsdException w:name="Medium List 2 Accent 4" w:uiPriority="66"/>
-    <w:lsdException w:name="Medium Grid 1 Accent 4" w:uiPriority="67"/>
-    <w:lsdException w:name="Medium Grid 2 Accent 4" w:uiPriority="68"/>
-    <w:lsdException w:name="Medium Grid 3 Accent 4" w:uiPriority="69"/>
-    <w:lsdException w:name="Dark List Accent 4" w:uiPriority="70"/>
-    <w:lsdException w:name="Colorful Shading Accent 4" w:uiPriority="71"/>
-    <w:lsdException w:name="Colorful List Accent 4" w:uiPriority="72"/>
-    <w:lsdException w:name="Colorful Grid Accent 4" w:uiPriority="73"/>
-    <w:lsdException w:name="Light Shading Accent 5" w:uiPriority="60"/>
-    <w:lsdException w:name="Light List Accent 5" w:uiPriority="61"/>
-    <w:lsdException w:name="Light Grid Accent 5" w:uiPriority="62"/>
-    <w:lsdException w:name="Medium Shading 1 Accent 5" w:uiPriority="63"/>
-    <w:lsdException w:name="Medium Shading 2 Accent 5" w:uiPriority="64"/>
-    <w:lsdException w:name="Medium List 1 Accent 5" w:uiPriority="65"/>
-    <w:lsdException w:name="Medium List 2 Accent 5" w:uiPriority="66"/>
-    <w:lsdException w:name="Medium Grid 1 Accent 5" w:uiPriority="67"/>
-    <w:lsdException w:name="Medium Grid 2 Accent 5" w:uiPriority="68"/>
-    <w:lsdException w:name="Medium Grid 3 Accent 5" w:uiPriority="69"/>
-    <w:lsdException w:name="Dark List Accent 5" w:uiPriority="70"/>
-    <w:lsdException w:name="Colorful Shading Accent 5" w:uiPriority="71"/>
-    <w:lsdException w:name="Colorful List Accent 5" w:uiPriority="72"/>
-    <w:lsdException w:name="Colorful Grid Accent 5" w:uiPriority="73"/>
-    <w:lsdException w:name="Light Shading Accent 6" w:uiPriority="60"/>
-    <w:lsdException w:name="Light List Accent 6" w:uiPriority="61"/>
-    <w:lsdException w:name="Light Grid Accent 6" w:uiPriority="62"/>
-    <w:lsdException w:name="Medium Shading 1 Accent 6" w:uiPriority="63"/>
-    <w:lsdException w:name="Medium Shading 2 Accent 6" w:uiPriority="64"/>
-    <w:lsdException w:name="Medium List 1 Accent 6" w:uiPriority="65"/>
-    <w:lsdException w:name="Medium List 2 Accent 6" w:uiPriority="66"/>
-    <w:lsdException w:name="Medium Grid 1 Accent 6" w:uiPriority="67"/>
-    <w:lsdException w:name="Medium Grid 2 Accent 6" w:uiPriority="68"/>
-    <w:lsdException w:name="Medium Grid 3 Accent 6" w:uiPriority="69"/>
-    <w:lsdException w:name="Dark List Accent 6" w:uiPriority="70"/>
-    <w:lsdException w:name="Colorful Shading Accent 6" w:uiPriority="71"/>
-    <w:lsdException w:name="Colorful List Accent 6" w:uiPriority="72"/>
-    <w:lsdException w:name="Colorful Grid Accent 6" w:uiPriority="73"/>
-    <w:lsdException w:name="Subtle Emphasis" w:uiPriority="19" w:qFormat="1"/>
-    <w:lsdException w:name="Intense Emphasis" w:uiPriority="21" w:qFormat="1"/>
-    <w:lsdException w:name="Subtle Reference" w:uiPriority="31" w:qFormat="1"/>
-    <w:lsdException w:name="Intense Reference" w:uiPriority="32" w:qFormat="1"/>
-    <w:lsdException w:name="Book Title" w:uiPriority="33" w:qFormat="1"/>
-    <w:lsdException w:name="Bibliography" w:semiHidden="1" w:uiPriority="37" w:unhideWhenUsed="1"/>
-    <w:lsdException w:name="TOC Heading" w:semiHidden="1" w:uiPriority="39" w:unhideWhenUsed="1" w:qFormat="1"/>
-    <w:lsdException w:name="Plain Table 1" w:uiPriority="41"/>
-    <w:lsdException w:name="Plain Table 2" w:uiPriority="42"/>
-    <w:lsdException w:name="Plain Table 3" w:uiPriority="43"/>
-    <w:lsdException w:name="Plain Table 4" w:uiPriority="44"/>
-    <w:lsdException w:name="Plain Table 5" w:uiPriority="45"/>
-    <w:lsdException w:name="Grid Table Light" w:uiPriority="40"/>
-    <w:lsdException w:name="Grid Table 1 Light" w:uiPriority="46"/>
-    <w:lsdException w:name="Grid Table 2" w:uiPriority="47"/>
-    <w:lsdException w:name="Grid Table 3" w:uiPriority="48"/>
-    <w:lsdException w:name="Grid Table 4" w:uiPriority="49"/>
-    <w:lsdException w:name="Grid Table 5 Dark" w:uiPriority="50"/>
-    <w:lsdException w:name="Grid Table 6 Colorful" w:uiPriority="51"/>
-    <w:lsdException w:name="Grid Table 7 Colorful" w:uiPriority="52"/>
-    <w:lsdException w:name="Grid Table 1 Light Accent 1" w:uiPriority="46"/>
-    <w:lsdException w:name="Grid Table 2 Accent 1" w:uiPriority="47"/>
-    <w:lsdException w:name="Grid Table 3 Accent 1" w:uiPriority="48"/>
-    <w:lsdException w:name="Grid Table 4 Accent 1" w:uiPriority="49"/>
-    <w:lsdException w:name="Grid Table 5 Dark Accent 1" w:uiPriority="50"/>
-    <w:lsdException w:name="Grid Table 6 Colorful Accent 1" w:uiPriority="51"/>
-    <w:lsdException w:name="Grid Table 7 Colorful Accent 1" w:uiPriority="52"/>
-    <w:lsdException w:name="Grid Table 1 Light Accent 2" w:uiPriority="46"/>
-    <w:lsdException w:name="Grid Table 2 Accent 2" w:uiPriority="47"/>
-    <w:lsdException w:name="Grid Table 3 Accent 2" w:uiPriority="48"/>
-    <w:lsdException w:name="Grid Table 4 Accent 2" w:uiPriority="49"/>
-    <w:lsdException w:name="Grid Table 5 Dark Accent 2" w:uiPriority="50"/>
-    <w:lsdException w:name="Grid Table 6 Colorful Accent 2" w:uiPriority="51"/>
-    <w:lsdException w:name="Grid Table 7 Colorful Accent 2" w:uiPriority="52"/>
-    <w:lsdException w:name="Grid Table 1 Light Accent 3" w:uiPriority="46"/>
-    <w:lsdException w:name="Grid Table 2 Accent 3" w:uiPriority="47"/>
-    <w:lsdException w:name="Grid Table 3 Accent 3" w:uiPriority="48"/>
-    <w:lsdException w:name="Grid Table 4 Accent 3" w:uiPriority="49"/>
-    <w:lsdException w:name="Grid Table 5 Dark Accent 3" w:uiPriority="50"/>
-    <w:lsdException w:name="Grid Table 6 Colorful Accent 3" w:uiPriority="51"/>
-    <w:lsdException w:name="Grid Table 7 Colorful Accent 3" w:uiPriority="52"/>
-    <w:lsdException w:name="Grid Table 1 Light Accent 4" w:uiPriority="46"/>
-    <w:lsdException w:name="Grid Table 2 Accent 4" w:uiPriority="47"/>
-    <w:lsdException w:name="Grid Table 3 Accent 4" w:uiPriority="48"/>
-    <w:lsdException w:name="Grid Table 4 Accent 4" w:uiPriority="49"/>
-    <w:lsdException w:name="Grid Table 5 Dark Accent 4" w:uiPriority="50"/>
-    <w:lsdException w:name="Grid Table 6 Colorful Accent 4" w:uiPriority="51"/>
-    <w:lsdException w:name="Grid Table 7 Colorful Accent 4" w:uiPriority="52"/>
-    <w:lsdException w:name="Grid Table 1 Light Accent 5" w:uiPriority="46"/>
-    <w:lsdException w:name="Grid Table 2 Accent 5" w:uiPriority="47"/>
-    <w:lsdException w:name="Grid Table 3 Accent 5" w:uiPriority="48"/>
-    <w:lsdException w:name="Grid Table 4 Accent 5" w:uiPriority="49"/>
-    <w:lsdException w:name="Grid Table 5 Dark Accent 5" w:uiPriority="50"/>
-    <w:lsdException w:name="Grid Table 6 Colorful Accent 5" w:uiPriority="51"/>
-    <w:lsdException w:name="Grid Table 7 Colorful Accent 5" w:uiPriority="52"/>
-    <w:lsdException w:name="Grid Table 1 Light Accent 6" w:uiPriority="46"/>
-    <w:lsdException w:name="Grid Table 2 Accent 6" w:uiPriority="47"/>
-    <w:lsdException w:name="Grid Table 3 Accent 6" w:uiPriority="48"/>
-    <w:lsdException w:name="Grid Table 4 Accent 6" w:uiPriority="49"/>
-    <w:lsdException w:name="Grid Table 5 Dark Accent 6" w:uiPriority="50"/>
-    <w:lsdException w:name="Grid Table 6 Colorful Accent 6" w:uiPriority="51"/>
-    <w:lsdException w:name="Grid Table 7 Colorful Accent 6" w:uiPriority="52"/>
-    <w:lsdException w:name="List Table 1 Light" w:uiPriority="46"/>
-    <w:lsdException w:name="List Table 2" w:uiPriority="47"/>
-    <w:lsdException w:name="List Table 3" w:uiPriority="48"/>
-    <w:lsdException w:name="List Table 4" w:uiPriority="49"/>
-    <w:lsdException w:name="List Table 5 Dark" w:uiPriority="50"/>
-    <w:lsdException w:name="List Table 6 Colorful" w:uiPriority="51"/>
-    <w:lsdException w:name="List Table 7 Colorful" w:uiPriority="52"/>
-    <w:lsdException w:name="List Table 1 Light Accent 1" w:uiPriority="46"/>
-    <w:lsdException w:name="List Table 2 Accent 1" w:uiPriority="47"/>
-    <w:lsdException w:name="List Table 3 Accent 1" w:uiPriority="48"/>
-    <w:lsdException w:name="List Table 4 Accent 1" w:uiPriority="49"/>
-    <w:lsdException w:name="List Table 5 Dark Accent 1" w:uiPriority="50"/>
-    <w:lsdException w:name="List Table 6 Colorful Accent 1" w:uiPriority="51"/>
-    <w:lsdException w:name="List Table 7 Colorful Accent 1" w:uiPriority="52"/>
-    <w:lsdException w:name="List Table 1 Light Accent 2" w:uiPriority="46"/>
-    <w:lsdException w:name="List Table 2 Accent 2" w:uiPriority="47"/>
-    <w:lsdException w:name="List Table 3 Accent 2" w:uiPriority="48"/>
-    <w:lsdException w:name="List Table 4 Accent 2" w:uiPriority="49"/>
-    <w:lsdException w:name="List Table 5 Dark Accent 2" w:uiPriority="50"/>
-    <w:lsdException w:name="List Table 6 Colorful Accent 2" w:uiPriority="51"/>
-    <w:lsdException w:name="List Table 7 Colorful Accent 2" w:uiPriority="52"/>
-    <w:lsdException w:name="List Table 1 Light Accent 3" w:uiPriority="46"/>
-    <w:lsdException w:name="List Table 2 Accent 3" w:uiPriority="47"/>
-    <w:lsdException w:name="List Table 3 Accent 3" w:uiPriority="48"/>
-    <w:lsdException w:name="List Table 4 Accent 3" w:uiPriority="49"/>
-    <w:lsdException w:name="List Table 5 Dark Accent 3" w:uiPriority="50"/>
-    <w:lsdException w:name="List Table 6 Colorful Accent 3" w:uiPriority="51"/>
-    <w:lsdException w:name="List Table 7 Colorful Accent 3" w:uiPriority="52"/>
-    <w:lsdException w:name="List Table 1 Light Accent 4" w:uiPriority="46"/>
-    <w:lsdException w:name="List Table 2 Accent 4" w:uiPriority="47"/>
-    <w:lsdException w:name="List Table 3 Accent 4" w:uiPriority="48"/>
-    <w:lsdException w:name="List Table 4 Accent 4" w:uiPriority="49"/>
-    <w:lsdException w:name="List Table 5 Dark Accent 4" w:uiPriority="50"/>
-    <w:lsdException w:name="List Table 6 Colorful Accent 4" w:uiPriority="51"/>
-    <w:lsdException w:name="List Table 7 Colorful Accent 4" w:uiPriority="52"/>
-    <w:lsdException w:name="List Table 1 Light Accent 5" w:uiPriority="46"/>
-    <w:lsdException w:name="List Table 2 Accent 5" w:uiPriority="47"/>
-    <w:lsdException w:name="List Table 3 Accent 5" w:uiPriority="48"/>
-    <w:lsdException w:name="List Table 4 Accent 5" w:uiPriority="49"/>
-    <w:lsdException w:name="List Table 5 Dark Accent 5" w:uiPriority="50"/>
-    <w:lsdException w:name="List Table 6 Colorful Accent 5" w:uiPriority="51"/>
-    <w:lsdException w:name="List Table 7 Colorful Accent 5" w:uiPriority="52"/>
-    <w:lsdException w:name="List Table 1 Light Accent 6" w:uiPriority="46"/>
-    <w:lsdException w:name="List Table 2 Accent 6" w:uiPriority="47"/>
-    <w:lsdException w:name="List Table 3 Accent 6" w:uiPriority="48"/>
-    <w:lsdException w:name="List Table 4 Accent 6" w:uiPriority="49"/>
-    <w:lsdException w:name="List Table 5 Dark Accent 6" w:uiPriority="50"/>
-    <w:lsdException w:name="List Table 6 Colorful Accent 6" w:uiPriority="51"/>
-    <w:lsdException w:name="List Table 7 Colorful Accent 6" w:uiPriority="52"/>
+  <w:latentStyles w:defLockedState="0" w:defUIPriority="99" w:defSemiHidden="1" w:defUnhideWhenUsed="1" w:defQFormat="0" w:count="267">
+    <w:lsdException w:name="Normal" w:semiHidden="0" w:uiPriority="0" w:unhideWhenUsed="0" w:qFormat="1"/>
+    <w:lsdException w:name="heading 1" w:semiHidden="0" w:uiPriority="9" w:unhideWhenUsed="0" w:qFormat="1"/>
+    <w:lsdException w:name="heading 2" w:uiPriority="9" w:qFormat="1"/>
+    <w:lsdException w:name="heading 3" w:uiPriority="9" w:qFormat="1"/>
+    <w:lsdException w:name="heading 4" w:uiPriority="9" w:qFormat="1"/>
+    <w:lsdException w:name="heading 5" w:uiPriority="9" w:qFormat="1"/>
+    <w:lsdException w:name="heading 6" w:uiPriority="9" w:qFormat="1"/>
+    <w:lsdException w:name="heading 7" w:uiPriority="9" w:qFormat="1"/>
+    <w:lsdException w:name="heading 8" w:uiPriority="9" w:qFormat="1"/>
+    <w:lsdException w:name="heading 9" w:uiPriority="9" w:qFormat="1"/>
+    <w:lsdException w:name="toc 1" w:uiPriority="39"/>
+    <w:lsdException w:name="toc 2" w:uiPriority="39"/>
+    <w:lsdException w:name="toc 3" w:uiPriority="39"/>
+    <w:lsdException w:name="toc 4" w:uiPriority="39"/>
+    <w:lsdException w:name="toc 5" w:uiPriority="39"/>
+    <w:lsdException w:name="toc 6" w:uiPriority="39"/>
+    <w:lsdException w:name="toc 7" w:uiPriority="39"/>
+    <w:lsdException w:name="toc 8" w:uiPriority="39"/>
+    <w:lsdException w:name="toc 9" w:uiPriority="39"/>
+    <w:lsdException w:name="caption" w:uiPriority="35" w:qFormat="1"/>
+    <w:lsdException w:name="Title" w:semiHidden="0" w:uiPriority="10" w:unhideWhenUsed="0" w:qFormat="1"/>
+    <w:lsdException w:name="Default Paragraph Font" w:uiPriority="1"/>
+    <w:lsdException w:name="Subtitle" w:semiHidden="0" w:uiPriority="11" w:unhideWhenUsed="0" w:qFormat="1"/>
+    <w:lsdException w:name="Strong" w:semiHidden="0" w:uiPriority="22" w:unhideWhenUsed="0" w:qFormat="1"/>
+    <w:lsdException w:name="Emphasis" w:semiHidden="0" w:uiPriority="20" w:unhideWhenUsed="0" w:qFormat="1"/>
+    <w:lsdException w:name="Table Grid" w:semiHidden="0" w:uiPriority="39" w:unhideWhenUsed="0"/>
+    <w:lsdException w:name="Placeholder Text" w:unhideWhenUsed="0"/>
+    <w:lsdException w:name="No Spacing" w:semiHidden="0" w:uiPriority="1" w:unhideWhenUsed="0" w:qFormat="1"/>
+    <w:lsdException w:name="Light Shading" w:semiHidden="0" w:uiPriority="60" w:unhideWhenUsed="0"/>
+    <w:lsdException w:name="Light List" w:semiHidden="0" w:uiPriority="61" w:unhideWhenUsed="0"/>
+    <w:lsdException w:name="Light Grid" w:semiHidden="0" w:uiPriority="62" w:unhideWhenUsed="0"/>
+    <w:lsdException w:name="Medium Shading 1" w:semiHidden="0" w:uiPriority="63" w:unhideWhenUsed="0"/>
+    <w:lsdException w:name="Medium Shading 2" w:semiHidden="0" w:uiPriority="64" w:unhideWhenUsed="0"/>
+    <w:lsdException w:name="Medium List 1" w:semiHidden="0" w:uiPriority="65" w:unhideWhenUsed="0"/>
+    <w:lsdException w:name="Medium List 2" w:semiHidden="0" w:uiPriority="66" w:unhideWhenUsed="0"/>
+    <w:lsdException w:name="Medium Grid 1" w:semiHidden="0" w:uiPriority="67" w:unhideWhenUsed="0"/>
+    <w:lsdException w:name="Medium Grid 2" w:semiHidden="0" w:uiPriority="68" w:unhideWhenUsed="0"/>
+    <w:lsdException w:name="Medium Grid 3" w:semiHidden="0" w:uiPriority="69" w:unhideWhenUsed="0"/>
+    <w:lsdException w:name="Dark List" w:semiHidden="0" w:uiPriority="70" w:unhideWhenUsed="0"/>
+    <w:lsdException w:name="Colorful Shading" w:semiHidden="0" w:uiPriority="71" w:unhideWhenUsed="0"/>
+    <w:lsdException w:name="Colorful List" w:semiHidden="0" w:uiPriority="72" w:unhideWhenUsed="0"/>
+    <w:lsdException w:name="Colorful Grid" w:semiHidden="0" w:uiPriority="73" w:unhideWhenUsed="0"/>
+    <w:lsdException w:name="Light Shading Accent 1" w:semiHidden="0" w:uiPriority="60" w:unhideWhenUsed="0"/>
+    <w:lsdException w:name="Light List Accent 1" w:semiHidden="0" w:uiPriority="61" w:unhideWhenUsed="0"/>
+    <w:lsdException w:name="Light Grid Accent 1" w:semiHidden="0" w:uiPriority="62" w:unhideWhenUsed="0"/>
+    <w:lsdException w:name="Medium Shading 1 Accent 1" w:semiHidden="0" w:uiPriority="63" w:unhideWhenUsed="0"/>
+    <w:lsdException w:name="Medium Shading 2 Accent 1" w:semiHidden="0" w:uiPriority="64" w:unhideWhenUsed="0"/>
+    <w:lsdException w:name="Medium List 1 Accent 1" w:semiHidden="0" w:uiPriority="65" w:unhideWhenUsed="0"/>
+    <w:lsdException w:name="Revision" w:unhideWhenUsed="0"/>
+    <w:lsdException w:name="List Paragraph" w:semiHidden="0" w:uiPriority="34" w:unhideWhenUsed="0" w:qFormat="1"/>
+    <w:lsdException w:name="Quote" w:semiHidden="0" w:uiPriority="29" w:unhideWhenUsed="0" w:qFormat="1"/>
+    <w:lsdException w:name="Intense Quote" w:semiHidden="0" w:uiPriority="30" w:unhideWhenUsed="0" w:qFormat="1"/>
+    <w:lsdException w:name="Medium List 2 Accent 1" w:semiHidden="0" w:uiPriority="66" w:unhideWhenUsed="0"/>
+    <w:lsdException w:name="Medium Grid 1 Accent 1" w:semiHidden="0" w:uiPriority="67" w:unhideWhenUsed="0"/>
+    <w:lsdException w:name="Medium Grid 2 Accent 1" w:semiHidden="0" w:uiPriority="68" w:unhideWhenUsed="0"/>
+    <w:lsdException w:name="Medium Grid 3 Accent 1" w:semiHidden="0" w:uiPriority="69" w:unhideWhenUsed="0"/>
+    <w:lsdException w:name="Dark List Accent 1" w:semiHidden="0" w:uiPriority="70" w:unhideWhenUsed="0"/>
+    <w:lsdException w:name="Colorful Shading Accent 1" w:semiHidden="0" w:uiPriority="71" w:unhideWhenUsed="0"/>
+    <w:lsdException w:name="Colorful List Accent 1" w:semiHidden="0" w:uiPriority="72" w:unhideWhenUsed="0"/>
+    <w:lsdException w:name="Colorful Grid Accent 1" w:semiHidden="0" w:uiPriority="73" w:unhideWhenUsed="0"/>
+    <w:lsdException w:name="Light Shading Accent 2" w:semiHidden="0" w:uiPriority="60" w:unhideWhenUsed="0"/>
+    <w:lsdException w:name="Light List Accent 2" w:semiHidden="0" w:uiPriority="61" w:unhideWhenUsed="0"/>
+    <w:lsdException w:name="Light Grid Accent 2" w:semiHidden="0" w:uiPriority="62" w:unhideWhenUsed="0"/>
+    <w:lsdException w:name="Medium Shading 1 Accent 2" w:semiHidden="0" w:uiPriority="63" w:unhideWhenUsed="0"/>
+    <w:lsdException w:name="Medium Shading 2 Accent 2" w:semiHidden="0" w:uiPriority="64" w:unhideWhenUsed="0"/>
+    <w:lsdException w:name="Medium List 1 Accent 2" w:semiHidden="0" w:uiPriority="65" w:unhideWhenUsed="0"/>
+    <w:lsdException w:name="Medium List 2 Accent 2" w:semiHidden="0" w:uiPriority="66" w:unhideWhenUsed="0"/>
+    <w:lsdException w:name="Medium Grid 1 Accent 2" w:semiHidden="0" w:uiPriority="67" w:unhideWhenUsed="0"/>
+    <w:lsdException w:name="Medium Grid 2 Accent 2" w:semiHidden="0" w:uiPriority="68" w:unhideWhenUsed="0"/>
+    <w:lsdException w:name="Medium Grid 3 Accent 2" w:semiHidden="0" w:uiPriority="69" w:unhideWhenUsed="0"/>
+    <w:lsdException w:name="Dark List Accent 2" w:semiHidden="0" w:uiPriority="70" w:unhideWhenUsed="0"/>
+    <w:lsdException w:name="Colorful Shading Accent 2" w:semiHidden="0" w:uiPriority="71" w:unhideWhenUsed="0"/>
+    <w:lsdException w:name="Colorful List Accent 2" w:semiHidden="0" w:uiPriority="72" w:unhideWhenUsed="0"/>
+    <w:lsdException w:name="Colorful Grid Accent 2" w:semiHidden="0" w:uiPriority="73" w:unhideWhenUsed="0"/>
+    <w:lsdException w:name="Light Shading Accent 3" w:semiHidden="0" w:uiPriority="60" w:unhideWhenUsed="0"/>
+    <w:lsdException w:name="Light List Accent 3" w:semiHidden="0" w:uiPriority="61" w:unhideWhenUsed="0"/>
+    <w:lsdException w:name="Light Grid Accent 3" w:semiHidden="0" w:uiPriority="62" w:unhideWhenUsed="0"/>
+    <w:lsdException w:name="Medium Shading 1 Accent 3" w:semiHidden="0" w:uiPriority="63" w:unhideWhenUsed="0"/>
+    <w:lsdException w:name="Medium Shading 2 Accent 3" w:semiHidden="0" w:uiPriority="64" w:unhideWhenUsed="0"/>
+    <w:lsdException w:name="Medium List 1 Accent 3" w:semiHidden="0" w:uiPriority="65" w:unhideWhenUsed="0"/>
+    <w:lsdException w:name="Medium List 2 Accent 3" w:semiHidden="0" w:uiPriority="66" w:unhideWhenUsed="0"/>
+    <w:lsdException w:name="Medium Grid 1 Accent 3" w:semiHidden="0" w:uiPriority="67" w:unhideWhenUsed="0"/>
+    <w:lsdException w:name="Medium Grid 2 Accent 3" w:semiHidden="0" w:uiPriority="68" w:unhideWhenUsed="0"/>
+    <w:lsdException w:name="Medium Grid 3 Accent 3" w:semiHidden="0" w:uiPriority="69" w:unhideWhenUsed="0"/>
+    <w:lsdException w:name="Dark List Accent 3" w:semiHidden="0" w:uiPriority="70" w:unhideWhenUsed="0"/>
+    <w:lsdException w:name="Colorful Shading Accent 3" w:semiHidden="0" w:uiPriority="71" w:unhideWhenUsed="0"/>
+    <w:lsdException w:name="Colorful List Accent 3" w:semiHidden="0" w:uiPriority="72" w:unhideWhenUsed="0"/>
+    <w:lsdException w:name="Colorful Grid Accent 3" w:semiHidden="0" w:uiPriority="73" w:unhideWhenUsed="0"/>
+    <w:lsdException w:name="Light Shading Accent 4" w:semiHidden="0" w:uiPriority="60" w:unhideWhenUsed="0"/>
+    <w:lsdException w:name="Light List Accent 4" w:semiHidden="0" w:uiPriority="61" w:unhideWhenUsed="0"/>
+    <w:lsdException w:name="Light Grid Accent 4" w:semiHidden="0" w:uiPriority="62" w:unhideWhenUsed="0"/>
+    <w:lsdException w:name="Medium Shading 1 Accent 4" w:semiHidden="0" w:uiPriority="63" w:unhideWhenUsed="0"/>
+    <w:lsdException w:name="Medium Shading 2 Accent 4" w:semiHidden="0" w:uiPriority="64" w:unhideWhenUsed="0"/>
+    <w:lsdException w:name="Medium List 1 Accent 4" w:semiHidden="0" w:uiPriority="65" w:unhideWhenUsed="0"/>
+    <w:lsdException w:name="Medium List 2 Accent 4" w:semiHidden="0" w:uiPriority="66" w:unhideWhenUsed="0"/>
+    <w:lsdException w:name="Medium Grid 1 Accent 4" w:semiHidden="0" w:uiPriority="67" w:unhideWhenUsed="0"/>
+    <w:lsdException w:name="Medium Grid 2 Accent 4" w:semiHidden="0" w:uiPriority="68" w:unhideWhenUsed="0"/>
+    <w:lsdException w:name="Medium Grid 3 Accent 4" w:semiHidden="0" w:uiPriority="69" w:unhideWhenUsed="0"/>
+    <w:lsdException w:name="Dark List Accent 4" w:semiHidden="0" w:uiPriority="70" w:unhideWhenUsed="0"/>
+    <w:lsdException w:name="Colorful Shading Accent 4" w:semiHidden="0" w:uiPriority="71" w:unhideWhenUsed="0"/>
+    <w:lsdException w:name="Colorful List Accent 4" w:semiHidden="0" w:uiPriority="72" w:unhideWhenUsed="0"/>
+    <w:lsdException w:name="Colorful Grid Accent 4" w:semiHidden="0" w:uiPriority="73" w:unhideWhenUsed="0"/>
+    <w:lsdException w:name="Light Shading Accent 5" w:semiHidden="0" w:uiPriority="60" w:unhideWhenUsed="0"/>
+    <w:lsdException w:name="Light List Accent 5" w:semiHidden="0" w:uiPriority="61" w:unhideWhenUsed="0"/>
+    <w:lsdException w:name="Light Grid Accent 5" w:semiHidden="0" w:uiPriority="62" w:unhideWhenUsed="0"/>
+    <w:lsdException w:name="Medium Shading 1 Accent 5" w:semiHidden="0" w:uiPriority="63" w:unhideWhenUsed="0"/>
+    <w:lsdException w:name="Medium Shading 2 Accent 5" w:semiHidden="0" w:uiPriority="64" w:unhideWhenUsed="0"/>
+    <w:lsdException w:name="Medium List 1 Accent 5" w:semiHidden="0" w:uiPriority="65" w:unhideWhenUsed="0"/>
+    <w:lsdException w:name="Medium List 2 Accent 5" w:semiHidden="0" w:uiPriority="66" w:unhideWhenUsed="0"/>
+    <w:lsdException w:name="Medium Grid 1 Accent 5" w:semiHidden="0" w:uiPriority="67" w:unhideWhenUsed="0"/>
+    <w:lsdException w:name="Medium Grid 2 Accent 5" w:semiHidden="0" w:uiPriority="68" w:unhideWhenUsed="0"/>
+    <w:lsdException w:name="Medium Grid 3 Accent 5" w:semiHidden="0" w:uiPriority="69" w:unhideWhenUsed="0"/>
+    <w:lsdException w:name="Dark List Accent 5" w:semiHidden="0" w:uiPriority="70" w:unhideWhenUsed="0"/>
+    <w:lsdException w:name="Colorful Shading Accent 5" w:semiHidden="0" w:uiPriority="71" w:unhideWhenUsed="0"/>
+    <w:lsdException w:name="Colorful List Accent 5" w:semiHidden="0" w:uiPriority="72" w:unhideWhenUsed="0"/>
+    <w:lsdException w:name="Colorful Grid Accent 5" w:semiHidden="0" w:uiPriority="73" w:unhideWhenUsed="0"/>
+    <w:lsdException w:name="Light Shading Accent 6" w:semiHidden="0" w:uiPriority="60" w:unhideWhenUsed="0"/>
+    <w:lsdException w:name="Light List Accent 6" w:semiHidden="0" w:uiPriority="61" w:unhideWhenUsed="0"/>
+    <w:lsdException w:name="Light Grid Accent 6" w:semiHidden="0" w:uiPriority="62" w:unhideWhenUsed="0"/>
+    <w:lsdException w:name="Medium Shading 1 Accent 6" w:semiHidden="0" w:uiPriority="63" w:unhideWhenUsed="0"/>
+    <w:lsdException w:name="Medium Shading 2 Accent 6" w:semiHidden="0" w:uiPriority="64" w:unhideWhenUsed="0"/>
+    <w:lsdException w:name="Medium List 1 Accent 6" w:semiHidden="0" w:uiPriority="65" w:unhideWhenUsed="0"/>
+    <w:lsdException w:name="Medium List 2 Accent 6" w:semiHidden="0" w:uiPriority="66" w:unhideWhenUsed="0"/>
+    <w:lsdException w:name="Medium Grid 1 Accent 6" w:semiHidden="0" w:uiPriority="67" w:unhideWhenUsed="0"/>
+    <w:lsdException w:name="Medium Grid 2 Accent 6" w:semiHidden="0" w:uiPriority="68" w:unhideWhenUsed="0"/>
+    <w:lsdException w:name="Medium Grid 3 Accent 6" w:semiHidden="0" w:uiPriority="69" w:unhideWhenUsed="0"/>
+    <w:lsdException w:name="Dark List Accent 6" w:semiHidden="0" w:uiPriority="70" w:unhideWhenUsed="0"/>
+    <w:lsdException w:name="Colorful Shading Accent 6" w:semiHidden="0" w:uiPriority="71" w:unhideWhenUsed="0"/>
+    <w:lsdException w:name="Colorful List Accent 6" w:semiHidden="0" w:uiPriority="72" w:unhideWhenUsed="0"/>
+    <w:lsdException w:name="Colorful Grid Accent 6" w:semiHidden="0" w:uiPriority="73" w:unhideWhenUsed="0"/>
+    <w:lsdException w:name="Subtle Emphasis" w:semiHidden="0" w:uiPriority="19" w:unhideWhenUsed="0" w:qFormat="1"/>
+    <w:lsdException w:name="Intense Emphasis" w:semiHidden="0" w:uiPriority="21" w:unhideWhenUsed="0" w:qFormat="1"/>
+    <w:lsdException w:name="Subtle Reference" w:semiHidden="0" w:uiPriority="31" w:unhideWhenUsed="0" w:qFormat="1"/>
+    <w:lsdException w:name="Intense Reference" w:semiHidden="0" w:uiPriority="32" w:unhideWhenUsed="0" w:qFormat="1"/>
+    <w:lsdException w:name="Book Title" w:semiHidden="0" w:uiPriority="33" w:unhideWhenUsed="0" w:qFormat="1"/>
+    <w:lsdException w:name="Bibliography" w:uiPriority="37"/>
+    <w:lsdException w:name="TOC Heading" w:uiPriority="39" w:qFormat="1"/>
   </w:latentStyles>
   <w:style w:type="paragraph" w:default="1" w:styleId="Normal">
     <w:name w:val="Normal"/>
@@ -4421,7 +4274,7 @@
       </w:tblBorders>
     </w:tblPr>
   </w:style>
-  <w:style w:type="table" w:styleId="GridTable4">
+  <w:style w:type="table" w:customStyle="1" w:styleId="GridTable4">
     <w:name w:val="Grid Table 4"/>
     <w:basedOn w:val="TableNormal"/>
     <w:uiPriority w:val="49"/>
@@ -4497,7 +4350,7 @@
       </w:tcPr>
     </w:tblStylePr>
   </w:style>
-  <w:style w:type="table" w:styleId="GridTable4-Accent1">
+  <w:style w:type="table" w:customStyle="1" w:styleId="GridTable4Accent1">
     <w:name w:val="Grid Table 4 Accent 1"/>
     <w:basedOn w:val="TableNormal"/>
     <w:uiPriority w:val="49"/>
@@ -4573,7 +4426,7 @@
       </w:tcPr>
     </w:tblStylePr>
   </w:style>
-  <w:style w:type="table" w:styleId="GridTable4-Accent3">
+  <w:style w:type="table" w:customStyle="1" w:styleId="GridTable4Accent3">
     <w:name w:val="Grid Table 4 Accent 3"/>
     <w:basedOn w:val="TableNormal"/>
     <w:uiPriority w:val="49"/>
@@ -4649,7 +4502,7 @@
       </w:tcPr>
     </w:tblStylePr>
   </w:style>
-  <w:style w:type="table" w:styleId="GridTable4-Accent5">
+  <w:style w:type="table" w:customStyle="1" w:styleId="GridTable4Accent5">
     <w:name w:val="Grid Table 4 Accent 5"/>
     <w:basedOn w:val="TableNormal"/>
     <w:uiPriority w:val="49"/>
@@ -4845,6 +4698,846 @@
     <w:link w:val="Footer"/>
     <w:uiPriority w:val="99"/>
     <w:rsid w:val="00AB1ED9"/>
+  </w:style>
+  <w:style w:type="paragraph" w:styleId="BalloonText">
+    <w:name w:val="Balloon Text"/>
+    <w:basedOn w:val="Normal"/>
+    <w:link w:val="BalloonTextChar"/>
+    <w:uiPriority w:val="99"/>
+    <w:semiHidden/>
+    <w:unhideWhenUsed/>
+    <w:rsid w:val="00CE037B"/>
+    <w:pPr>
+      <w:spacing w:after="0" w:line="240" w:lineRule="auto"/>
+    </w:pPr>
+    <w:rPr>
+      <w:rFonts w:ascii="Tahoma" w:hAnsi="Tahoma" w:cs="Tahoma"/>
+      <w:sz w:val="16"/>
+      <w:szCs w:val="16"/>
+    </w:rPr>
+  </w:style>
+  <w:style w:type="character" w:customStyle="1" w:styleId="BalloonTextChar">
+    <w:name w:val="Balloon Text Char"/>
+    <w:basedOn w:val="DefaultParagraphFont"/>
+    <w:link w:val="BalloonText"/>
+    <w:uiPriority w:val="99"/>
+    <w:semiHidden/>
+    <w:rsid w:val="00CE037B"/>
+    <w:rPr>
+      <w:rFonts w:ascii="Tahoma" w:hAnsi="Tahoma" w:cs="Tahoma"/>
+      <w:sz w:val="16"/>
+      <w:szCs w:val="16"/>
+    </w:rPr>
+  </w:style>
+</w:styles>
+</file>
+
+<file path=word/stylesWithEffects.xml><?xml version="1.0" encoding="utf-8"?>
+<w:styles xmlns:wpc="http://schemas.microsoft.com/office/word/2010/wordprocessingCanvas" xmlns:mc="http://schemas.openxmlformats.org/markup-compatibility/2006" xmlns:o="urn:schemas-microsoft-com:office:office" xmlns:r="http://schemas.openxmlformats.org/officeDocument/2006/relationships" xmlns:m="http://schemas.openxmlformats.org/officeDocument/2006/math" xmlns:v="urn:schemas-microsoft-com:vml" xmlns:wp14="http://schemas.microsoft.com/office/word/2010/wordprocessingDrawing" xmlns:wp="http://schemas.openxmlformats.org/drawingml/2006/wordprocessingDrawing" xmlns:w10="urn:schemas-microsoft-com:office:word" xmlns:w="http://schemas.openxmlformats.org/wordprocessingml/2006/main" xmlns:w14="http://schemas.microsoft.com/office/word/2010/wordml" xmlns:wpg="http://schemas.microsoft.com/office/word/2010/wordprocessingGroup" xmlns:wpi="http://schemas.microsoft.com/office/word/2010/wordprocessingInk" xmlns:wne="http://schemas.microsoft.com/office/word/2006/wordml" xmlns:wps="http://schemas.microsoft.com/office/word/2010/wordprocessingShape" mc:Ignorable="w14 wp14">
+  <w:docDefaults>
+    <w:rPrDefault>
+      <w:rPr>
+        <w:rFonts w:asciiTheme="minorHAnsi" w:eastAsiaTheme="minorHAnsi" w:hAnsiTheme="minorHAnsi" w:cstheme="minorBidi"/>
+        <w:sz w:val="22"/>
+        <w:szCs w:val="22"/>
+        <w:lang w:val="en-US" w:eastAsia="en-US" w:bidi="ar-SA"/>
+      </w:rPr>
+    </w:rPrDefault>
+    <w:pPrDefault>
+      <w:pPr>
+        <w:spacing w:after="160" w:line="259" w:lineRule="auto"/>
+      </w:pPr>
+    </w:pPrDefault>
+  </w:docDefaults>
+  <w:latentStyles w:defLockedState="0" w:defUIPriority="99" w:defSemiHidden="1" w:defUnhideWhenUsed="1" w:defQFormat="0" w:count="267">
+    <w:lsdException w:name="Normal" w:semiHidden="0" w:uiPriority="0" w:unhideWhenUsed="0" w:qFormat="1"/>
+    <w:lsdException w:name="heading 1" w:semiHidden="0" w:uiPriority="9" w:unhideWhenUsed="0" w:qFormat="1"/>
+    <w:lsdException w:name="heading 2" w:uiPriority="9" w:qFormat="1"/>
+    <w:lsdException w:name="heading 3" w:uiPriority="9" w:qFormat="1"/>
+    <w:lsdException w:name="heading 4" w:uiPriority="9" w:qFormat="1"/>
+    <w:lsdException w:name="heading 5" w:uiPriority="9" w:qFormat="1"/>
+    <w:lsdException w:name="heading 6" w:uiPriority="9" w:qFormat="1"/>
+    <w:lsdException w:name="heading 7" w:uiPriority="9" w:qFormat="1"/>
+    <w:lsdException w:name="heading 8" w:uiPriority="9" w:qFormat="1"/>
+    <w:lsdException w:name="heading 9" w:uiPriority="9" w:qFormat="1"/>
+    <w:lsdException w:name="toc 1" w:uiPriority="39"/>
+    <w:lsdException w:name="toc 2" w:uiPriority="39"/>
+    <w:lsdException w:name="toc 3" w:uiPriority="39"/>
+    <w:lsdException w:name="toc 4" w:uiPriority="39"/>
+    <w:lsdException w:name="toc 5" w:uiPriority="39"/>
+    <w:lsdException w:name="toc 6" w:uiPriority="39"/>
+    <w:lsdException w:name="toc 7" w:uiPriority="39"/>
+    <w:lsdException w:name="toc 8" w:uiPriority="39"/>
+    <w:lsdException w:name="toc 9" w:uiPriority="39"/>
+    <w:lsdException w:name="caption" w:uiPriority="35" w:qFormat="1"/>
+    <w:lsdException w:name="Title" w:semiHidden="0" w:uiPriority="10" w:unhideWhenUsed="0" w:qFormat="1"/>
+    <w:lsdException w:name="Default Paragraph Font" w:uiPriority="1"/>
+    <w:lsdException w:name="Subtitle" w:semiHidden="0" w:uiPriority="11" w:unhideWhenUsed="0" w:qFormat="1"/>
+    <w:lsdException w:name="Strong" w:semiHidden="0" w:uiPriority="22" w:unhideWhenUsed="0" w:qFormat="1"/>
+    <w:lsdException w:name="Emphasis" w:semiHidden="0" w:uiPriority="20" w:unhideWhenUsed="0" w:qFormat="1"/>
+    <w:lsdException w:name="Table Grid" w:semiHidden="0" w:uiPriority="39" w:unhideWhenUsed="0"/>
+    <w:lsdException w:name="Placeholder Text" w:unhideWhenUsed="0"/>
+    <w:lsdException w:name="No Spacing" w:semiHidden="0" w:uiPriority="1" w:unhideWhenUsed="0" w:qFormat="1"/>
+    <w:lsdException w:name="Light Shading" w:semiHidden="0" w:uiPriority="60" w:unhideWhenUsed="0"/>
+    <w:lsdException w:name="Light List" w:semiHidden="0" w:uiPriority="61" w:unhideWhenUsed="0"/>
+    <w:lsdException w:name="Light Grid" w:semiHidden="0" w:uiPriority="62" w:unhideWhenUsed="0"/>
+    <w:lsdException w:name="Medium Shading 1" w:semiHidden="0" w:uiPriority="63" w:unhideWhenUsed="0"/>
+    <w:lsdException w:name="Medium Shading 2" w:semiHidden="0" w:uiPriority="64" w:unhideWhenUsed="0"/>
+    <w:lsdException w:name="Medium List 1" w:semiHidden="0" w:uiPriority="65" w:unhideWhenUsed="0"/>
+    <w:lsdException w:name="Medium List 2" w:semiHidden="0" w:uiPriority="66" w:unhideWhenUsed="0"/>
+    <w:lsdException w:name="Medium Grid 1" w:semiHidden="0" w:uiPriority="67" w:unhideWhenUsed="0"/>
+    <w:lsdException w:name="Medium Grid 2" w:semiHidden="0" w:uiPriority="68" w:unhideWhenUsed="0"/>
+    <w:lsdException w:name="Medium Grid 3" w:semiHidden="0" w:uiPriority="69" w:unhideWhenUsed="0"/>
+    <w:lsdException w:name="Dark List" w:semiHidden="0" w:uiPriority="70" w:unhideWhenUsed="0"/>
+    <w:lsdException w:name="Colorful Shading" w:semiHidden="0" w:uiPriority="71" w:unhideWhenUsed="0"/>
+    <w:lsdException w:name="Colorful List" w:semiHidden="0" w:uiPriority="72" w:unhideWhenUsed="0"/>
+    <w:lsdException w:name="Colorful Grid" w:semiHidden="0" w:uiPriority="73" w:unhideWhenUsed="0"/>
+    <w:lsdException w:name="Light Shading Accent 1" w:semiHidden="0" w:uiPriority="60" w:unhideWhenUsed="0"/>
+    <w:lsdException w:name="Light List Accent 1" w:semiHidden="0" w:uiPriority="61" w:unhideWhenUsed="0"/>
+    <w:lsdException w:name="Light Grid Accent 1" w:semiHidden="0" w:uiPriority="62" w:unhideWhenUsed="0"/>
+    <w:lsdException w:name="Medium Shading 1 Accent 1" w:semiHidden="0" w:uiPriority="63" w:unhideWhenUsed="0"/>
+    <w:lsdException w:name="Medium Shading 2 Accent 1" w:semiHidden="0" w:uiPriority="64" w:unhideWhenUsed="0"/>
+    <w:lsdException w:name="Medium List 1 Accent 1" w:semiHidden="0" w:uiPriority="65" w:unhideWhenUsed="0"/>
+    <w:lsdException w:name="Revision" w:unhideWhenUsed="0"/>
+    <w:lsdException w:name="List Paragraph" w:semiHidden="0" w:uiPriority="34" w:unhideWhenUsed="0" w:qFormat="1"/>
+    <w:lsdException w:name="Quote" w:semiHidden="0" w:uiPriority="29" w:unhideWhenUsed="0" w:qFormat="1"/>
+    <w:lsdException w:name="Intense Quote" w:semiHidden="0" w:uiPriority="30" w:unhideWhenUsed="0" w:qFormat="1"/>
+    <w:lsdException w:name="Medium List 2 Accent 1" w:semiHidden="0" w:uiPriority="66" w:unhideWhenUsed="0"/>
+    <w:lsdException w:name="Medium Grid 1 Accent 1" w:semiHidden="0" w:uiPriority="67" w:unhideWhenUsed="0"/>
+    <w:lsdException w:name="Medium Grid 2 Accent 1" w:semiHidden="0" w:uiPriority="68" w:unhideWhenUsed="0"/>
+    <w:lsdException w:name="Medium Grid 3 Accent 1" w:semiHidden="0" w:uiPriority="69" w:unhideWhenUsed="0"/>
+    <w:lsdException w:name="Dark List Accent 1" w:semiHidden="0" w:uiPriority="70" w:unhideWhenUsed="0"/>
+    <w:lsdException w:name="Colorful Shading Accent 1" w:semiHidden="0" w:uiPriority="71" w:unhideWhenUsed="0"/>
+    <w:lsdException w:name="Colorful List Accent 1" w:semiHidden="0" w:uiPriority="72" w:unhideWhenUsed="0"/>
+    <w:lsdException w:name="Colorful Grid Accent 1" w:semiHidden="0" w:uiPriority="73" w:unhideWhenUsed="0"/>
+    <w:lsdException w:name="Light Shading Accent 2" w:semiHidden="0" w:uiPriority="60" w:unhideWhenUsed="0"/>
+    <w:lsdException w:name="Light List Accent 2" w:semiHidden="0" w:uiPriority="61" w:unhideWhenUsed="0"/>
+    <w:lsdException w:name="Light Grid Accent 2" w:semiHidden="0" w:uiPriority="62" w:unhideWhenUsed="0"/>
+    <w:lsdException w:name="Medium Shading 1 Accent 2" w:semiHidden="0" w:uiPriority="63" w:unhideWhenUsed="0"/>
+    <w:lsdException w:name="Medium Shading 2 Accent 2" w:semiHidden="0" w:uiPriority="64" w:unhideWhenUsed="0"/>
+    <w:lsdException w:name="Medium List 1 Accent 2" w:semiHidden="0" w:uiPriority="65" w:unhideWhenUsed="0"/>
+    <w:lsdException w:name="Medium List 2 Accent 2" w:semiHidden="0" w:uiPriority="66" w:unhideWhenUsed="0"/>
+    <w:lsdException w:name="Medium Grid 1 Accent 2" w:semiHidden="0" w:uiPriority="67" w:unhideWhenUsed="0"/>
+    <w:lsdException w:name="Medium Grid 2 Accent 2" w:semiHidden="0" w:uiPriority="68" w:unhideWhenUsed="0"/>
+    <w:lsdException w:name="Medium Grid 3 Accent 2" w:semiHidden="0" w:uiPriority="69" w:unhideWhenUsed="0"/>
+    <w:lsdException w:name="Dark List Accent 2" w:semiHidden="0" w:uiPriority="70" w:unhideWhenUsed="0"/>
+    <w:lsdException w:name="Colorful Shading Accent 2" w:semiHidden="0" w:uiPriority="71" w:unhideWhenUsed="0"/>
+    <w:lsdException w:name="Colorful List Accent 2" w:semiHidden="0" w:uiPriority="72" w:unhideWhenUsed="0"/>
+    <w:lsdException w:name="Colorful Grid Accent 2" w:semiHidden="0" w:uiPriority="73" w:unhideWhenUsed="0"/>
+    <w:lsdException w:name="Light Shading Accent 3" w:semiHidden="0" w:uiPriority="60" w:unhideWhenUsed="0"/>
+    <w:lsdException w:name="Light List Accent 3" w:semiHidden="0" w:uiPriority="61" w:unhideWhenUsed="0"/>
+    <w:lsdException w:name="Light Grid Accent 3" w:semiHidden="0" w:uiPriority="62" w:unhideWhenUsed="0"/>
+    <w:lsdException w:name="Medium Shading 1 Accent 3" w:semiHidden="0" w:uiPriority="63" w:unhideWhenUsed="0"/>
+    <w:lsdException w:name="Medium Shading 2 Accent 3" w:semiHidden="0" w:uiPriority="64" w:unhideWhenUsed="0"/>
+    <w:lsdException w:name="Medium List 1 Accent 3" w:semiHidden="0" w:uiPriority="65" w:unhideWhenUsed="0"/>
+    <w:lsdException w:name="Medium List 2 Accent 3" w:semiHidden="0" w:uiPriority="66" w:unhideWhenUsed="0"/>
+    <w:lsdException w:name="Medium Grid 1 Accent 3" w:semiHidden="0" w:uiPriority="67" w:unhideWhenUsed="0"/>
+    <w:lsdException w:name="Medium Grid 2 Accent 3" w:semiHidden="0" w:uiPriority="68" w:unhideWhenUsed="0"/>
+    <w:lsdException w:name="Medium Grid 3 Accent 3" w:semiHidden="0" w:uiPriority="69" w:unhideWhenUsed="0"/>
+    <w:lsdException w:name="Dark List Accent 3" w:semiHidden="0" w:uiPriority="70" w:unhideWhenUsed="0"/>
+    <w:lsdException w:name="Colorful Shading Accent 3" w:semiHidden="0" w:uiPriority="71" w:unhideWhenUsed="0"/>
+    <w:lsdException w:name="Colorful List Accent 3" w:semiHidden="0" w:uiPriority="72" w:unhideWhenUsed="0"/>
+    <w:lsdException w:name="Colorful Grid Accent 3" w:semiHidden="0" w:uiPriority="73" w:unhideWhenUsed="0"/>
+    <w:lsdException w:name="Light Shading Accent 4" w:semiHidden="0" w:uiPriority="60" w:unhideWhenUsed="0"/>
+    <w:lsdException w:name="Light List Accent 4" w:semiHidden="0" w:uiPriority="61" w:unhideWhenUsed="0"/>
+    <w:lsdException w:name="Light Grid Accent 4" w:semiHidden="0" w:uiPriority="62" w:unhideWhenUsed="0"/>
+    <w:lsdException w:name="Medium Shading 1 Accent 4" w:semiHidden="0" w:uiPriority="63" w:unhideWhenUsed="0"/>
+    <w:lsdException w:name="Medium Shading 2 Accent 4" w:semiHidden="0" w:uiPriority="64" w:unhideWhenUsed="0"/>
+    <w:lsdException w:name="Medium List 1 Accent 4" w:semiHidden="0" w:uiPriority="65" w:unhideWhenUsed="0"/>
+    <w:lsdException w:name="Medium List 2 Accent 4" w:semiHidden="0" w:uiPriority="66" w:unhideWhenUsed="0"/>
+    <w:lsdException w:name="Medium Grid 1 Accent 4" w:semiHidden="0" w:uiPriority="67" w:unhideWhenUsed="0"/>
+    <w:lsdException w:name="Medium Grid 2 Accent 4" w:semiHidden="0" w:uiPriority="68" w:unhideWhenUsed="0"/>
+    <w:lsdException w:name="Medium Grid 3 Accent 4" w:semiHidden="0" w:uiPriority="69" w:unhideWhenUsed="0"/>
+    <w:lsdException w:name="Dark List Accent 4" w:semiHidden="0" w:uiPriority="70" w:unhideWhenUsed="0"/>
+    <w:lsdException w:name="Colorful Shading Accent 4" w:semiHidden="0" w:uiPriority="71" w:unhideWhenUsed="0"/>
+    <w:lsdException w:name="Colorful List Accent 4" w:semiHidden="0" w:uiPriority="72" w:unhideWhenUsed="0"/>
+    <w:lsdException w:name="Colorful Grid Accent 4" w:semiHidden="0" w:uiPriority="73" w:unhideWhenUsed="0"/>
+    <w:lsdException w:name="Light Shading Accent 5" w:semiHidden="0" w:uiPriority="60" w:unhideWhenUsed="0"/>
+    <w:lsdException w:name="Light List Accent 5" w:semiHidden="0" w:uiPriority="61" w:unhideWhenUsed="0"/>
+    <w:lsdException w:name="Light Grid Accent 5" w:semiHidden="0" w:uiPriority="62" w:unhideWhenUsed="0"/>
+    <w:lsdException w:name="Medium Shading 1 Accent 5" w:semiHidden="0" w:uiPriority="63" w:unhideWhenUsed="0"/>
+    <w:lsdException w:name="Medium Shading 2 Accent 5" w:semiHidden="0" w:uiPriority="64" w:unhideWhenUsed="0"/>
+    <w:lsdException w:name="Medium List 1 Accent 5" w:semiHidden="0" w:uiPriority="65" w:unhideWhenUsed="0"/>
+    <w:lsdException w:name="Medium List 2 Accent 5" w:semiHidden="0" w:uiPriority="66" w:unhideWhenUsed="0"/>
+    <w:lsdException w:name="Medium Grid 1 Accent 5" w:semiHidden="0" w:uiPriority="67" w:unhideWhenUsed="0"/>
+    <w:lsdException w:name="Medium Grid 2 Accent 5" w:semiHidden="0" w:uiPriority="68" w:unhideWhenUsed="0"/>
+    <w:lsdException w:name="Medium Grid 3 Accent 5" w:semiHidden="0" w:uiPriority="69" w:unhideWhenUsed="0"/>
+    <w:lsdException w:name="Dark List Accent 5" w:semiHidden="0" w:uiPriority="70" w:unhideWhenUsed="0"/>
+    <w:lsdException w:name="Colorful Shading Accent 5" w:semiHidden="0" w:uiPriority="71" w:unhideWhenUsed="0"/>
+    <w:lsdException w:name="Colorful List Accent 5" w:semiHidden="0" w:uiPriority="72" w:unhideWhenUsed="0"/>
+    <w:lsdException w:name="Colorful Grid Accent 5" w:semiHidden="0" w:uiPriority="73" w:unhideWhenUsed="0"/>
+    <w:lsdException w:name="Light Shading Accent 6" w:semiHidden="0" w:uiPriority="60" w:unhideWhenUsed="0"/>
+    <w:lsdException w:name="Light List Accent 6" w:semiHidden="0" w:uiPriority="61" w:unhideWhenUsed="0"/>
+    <w:lsdException w:name="Light Grid Accent 6" w:semiHidden="0" w:uiPriority="62" w:unhideWhenUsed="0"/>
+    <w:lsdException w:name="Medium Shading 1 Accent 6" w:semiHidden="0" w:uiPriority="63" w:unhideWhenUsed="0"/>
+    <w:lsdException w:name="Medium Shading 2 Accent 6" w:semiHidden="0" w:uiPriority="64" w:unhideWhenUsed="0"/>
+    <w:lsdException w:name="Medium List 1 Accent 6" w:semiHidden="0" w:uiPriority="65" w:unhideWhenUsed="0"/>
+    <w:lsdException w:name="Medium List 2 Accent 6" w:semiHidden="0" w:uiPriority="66" w:unhideWhenUsed="0"/>
+    <w:lsdException w:name="Medium Grid 1 Accent 6" w:semiHidden="0" w:uiPriority="67" w:unhideWhenUsed="0"/>
+    <w:lsdException w:name="Medium Grid 2 Accent 6" w:semiHidden="0" w:uiPriority="68" w:unhideWhenUsed="0"/>
+    <w:lsdException w:name="Medium Grid 3 Accent 6" w:semiHidden="0" w:uiPriority="69" w:unhideWhenUsed="0"/>
+    <w:lsdException w:name="Dark List Accent 6" w:semiHidden="0" w:uiPriority="70" w:unhideWhenUsed="0"/>
+    <w:lsdException w:name="Colorful Shading Accent 6" w:semiHidden="0" w:uiPriority="71" w:unhideWhenUsed="0"/>
+    <w:lsdException w:name="Colorful List Accent 6" w:semiHidden="0" w:uiPriority="72" w:unhideWhenUsed="0"/>
+    <w:lsdException w:name="Colorful Grid Accent 6" w:semiHidden="0" w:uiPriority="73" w:unhideWhenUsed="0"/>
+    <w:lsdException w:name="Subtle Emphasis" w:semiHidden="0" w:uiPriority="19" w:unhideWhenUsed="0" w:qFormat="1"/>
+    <w:lsdException w:name="Intense Emphasis" w:semiHidden="0" w:uiPriority="21" w:unhideWhenUsed="0" w:qFormat="1"/>
+    <w:lsdException w:name="Subtle Reference" w:semiHidden="0" w:uiPriority="31" w:unhideWhenUsed="0" w:qFormat="1"/>
+    <w:lsdException w:name="Intense Reference" w:semiHidden="0" w:uiPriority="32" w:unhideWhenUsed="0" w:qFormat="1"/>
+    <w:lsdException w:name="Book Title" w:semiHidden="0" w:uiPriority="33" w:unhideWhenUsed="0" w:qFormat="1"/>
+    <w:lsdException w:name="Bibliography" w:uiPriority="37"/>
+    <w:lsdException w:name="TOC Heading" w:uiPriority="39" w:qFormat="1"/>
+  </w:latentStyles>
+  <w:style w:type="paragraph" w:default="1" w:styleId="Normal">
+    <w:name w:val="Normal"/>
+    <w:qFormat/>
+    <w:rsid w:val="00845434"/>
+    <w:rPr>
+      <w:rFonts w:ascii="Times New Roman" w:hAnsi="Times New Roman"/>
+      <w:sz w:val="24"/>
+    </w:rPr>
+  </w:style>
+  <w:style w:type="paragraph" w:styleId="Heading1">
+    <w:name w:val="heading 1"/>
+    <w:basedOn w:val="Normal"/>
+    <w:next w:val="Normal"/>
+    <w:link w:val="Heading1Char"/>
+    <w:uiPriority w:val="9"/>
+    <w:qFormat/>
+    <w:rsid w:val="002B1173"/>
+    <w:pPr>
+      <w:keepNext/>
+      <w:keepLines/>
+      <w:spacing w:before="240" w:after="0"/>
+      <w:outlineLvl w:val="0"/>
+    </w:pPr>
+    <w:rPr>
+      <w:rFonts w:asciiTheme="majorHAnsi" w:eastAsiaTheme="majorEastAsia" w:hAnsiTheme="majorHAnsi" w:cstheme="majorBidi"/>
+      <w:b/>
+      <w:color w:val="2E74B5" w:themeColor="accent1" w:themeShade="BF"/>
+      <w:sz w:val="32"/>
+      <w:szCs w:val="32"/>
+    </w:rPr>
+  </w:style>
+  <w:style w:type="paragraph" w:styleId="Heading2">
+    <w:name w:val="heading 2"/>
+    <w:basedOn w:val="Normal"/>
+    <w:next w:val="Normal"/>
+    <w:link w:val="Heading2Char"/>
+    <w:uiPriority w:val="9"/>
+    <w:unhideWhenUsed/>
+    <w:qFormat/>
+    <w:rsid w:val="002B1173"/>
+    <w:pPr>
+      <w:keepNext/>
+      <w:keepLines/>
+      <w:spacing w:before="40" w:after="0"/>
+      <w:outlineLvl w:val="1"/>
+    </w:pPr>
+    <w:rPr>
+      <w:rFonts w:asciiTheme="majorHAnsi" w:eastAsiaTheme="majorEastAsia" w:hAnsiTheme="majorHAnsi" w:cstheme="majorBidi"/>
+      <w:b/>
+      <w:color w:val="2E74B5" w:themeColor="accent1" w:themeShade="BF"/>
+      <w:sz w:val="26"/>
+      <w:szCs w:val="26"/>
+    </w:rPr>
+  </w:style>
+  <w:style w:type="paragraph" w:styleId="Heading3">
+    <w:name w:val="heading 3"/>
+    <w:basedOn w:val="Normal"/>
+    <w:next w:val="Normal"/>
+    <w:link w:val="Heading3Char"/>
+    <w:uiPriority w:val="9"/>
+    <w:unhideWhenUsed/>
+    <w:qFormat/>
+    <w:rsid w:val="005F5AC4"/>
+    <w:pPr>
+      <w:keepNext/>
+      <w:keepLines/>
+      <w:spacing w:before="40" w:after="0"/>
+      <w:outlineLvl w:val="2"/>
+    </w:pPr>
+    <w:rPr>
+      <w:rFonts w:asciiTheme="majorHAnsi" w:eastAsiaTheme="majorEastAsia" w:hAnsiTheme="majorHAnsi" w:cstheme="majorBidi"/>
+      <w:color w:val="1F4D78" w:themeColor="accent1" w:themeShade="7F"/>
+      <w:szCs w:val="24"/>
+    </w:rPr>
+  </w:style>
+  <w:style w:type="character" w:default="1" w:styleId="DefaultParagraphFont">
+    <w:name w:val="Default Paragraph Font"/>
+    <w:uiPriority w:val="1"/>
+    <w:semiHidden/>
+    <w:unhideWhenUsed/>
+  </w:style>
+  <w:style w:type="table" w:default="1" w:styleId="TableNormal">
+    <w:name w:val="Normal Table"/>
+    <w:uiPriority w:val="99"/>
+    <w:semiHidden/>
+    <w:unhideWhenUsed/>
+    <w:tblPr>
+      <w:tblInd w:w="0" w:type="dxa"/>
+      <w:tblCellMar>
+        <w:top w:w="0" w:type="dxa"/>
+        <w:left w:w="108" w:type="dxa"/>
+        <w:bottom w:w="0" w:type="dxa"/>
+        <w:right w:w="108" w:type="dxa"/>
+      </w:tblCellMar>
+    </w:tblPr>
+  </w:style>
+  <w:style w:type="numbering" w:default="1" w:styleId="NoList">
+    <w:name w:val="No List"/>
+    <w:uiPriority w:val="99"/>
+    <w:semiHidden/>
+    <w:unhideWhenUsed/>
+  </w:style>
+  <w:style w:type="paragraph" w:styleId="Title">
+    <w:name w:val="Title"/>
+    <w:basedOn w:val="Normal"/>
+    <w:next w:val="Normal"/>
+    <w:link w:val="TitleChar"/>
+    <w:uiPriority w:val="10"/>
+    <w:qFormat/>
+    <w:rsid w:val="002B1173"/>
+    <w:pPr>
+      <w:spacing w:after="0" w:line="240" w:lineRule="auto"/>
+      <w:contextualSpacing/>
+    </w:pPr>
+    <w:rPr>
+      <w:rFonts w:asciiTheme="majorHAnsi" w:eastAsiaTheme="majorEastAsia" w:hAnsiTheme="majorHAnsi" w:cstheme="majorBidi"/>
+      <w:color w:val="2F5496" w:themeColor="accent5" w:themeShade="BF"/>
+      <w:spacing w:val="-10"/>
+      <w:kern w:val="28"/>
+      <w:sz w:val="56"/>
+      <w:szCs w:val="56"/>
+    </w:rPr>
+  </w:style>
+  <w:style w:type="character" w:customStyle="1" w:styleId="TitleChar">
+    <w:name w:val="Title Char"/>
+    <w:basedOn w:val="DefaultParagraphFont"/>
+    <w:link w:val="Title"/>
+    <w:uiPriority w:val="10"/>
+    <w:rsid w:val="002B1173"/>
+    <w:rPr>
+      <w:rFonts w:asciiTheme="majorHAnsi" w:eastAsiaTheme="majorEastAsia" w:hAnsiTheme="majorHAnsi" w:cstheme="majorBidi"/>
+      <w:color w:val="2F5496" w:themeColor="accent5" w:themeShade="BF"/>
+      <w:spacing w:val="-10"/>
+      <w:kern w:val="28"/>
+      <w:sz w:val="56"/>
+      <w:szCs w:val="56"/>
+    </w:rPr>
+  </w:style>
+  <w:style w:type="character" w:customStyle="1" w:styleId="Heading1Char">
+    <w:name w:val="Heading 1 Char"/>
+    <w:basedOn w:val="DefaultParagraphFont"/>
+    <w:link w:val="Heading1"/>
+    <w:uiPriority w:val="9"/>
+    <w:rsid w:val="002B1173"/>
+    <w:rPr>
+      <w:rFonts w:asciiTheme="majorHAnsi" w:eastAsiaTheme="majorEastAsia" w:hAnsiTheme="majorHAnsi" w:cstheme="majorBidi"/>
+      <w:b/>
+      <w:color w:val="2E74B5" w:themeColor="accent1" w:themeShade="BF"/>
+      <w:sz w:val="32"/>
+      <w:szCs w:val="32"/>
+    </w:rPr>
+  </w:style>
+  <w:style w:type="paragraph" w:styleId="ListParagraph">
+    <w:name w:val="List Paragraph"/>
+    <w:basedOn w:val="Normal"/>
+    <w:uiPriority w:val="34"/>
+    <w:qFormat/>
+    <w:rsid w:val="00CE7F96"/>
+    <w:pPr>
+      <w:ind w:left="720"/>
+      <w:contextualSpacing/>
+    </w:pPr>
+  </w:style>
+  <w:style w:type="character" w:customStyle="1" w:styleId="Heading2Char">
+    <w:name w:val="Heading 2 Char"/>
+    <w:basedOn w:val="DefaultParagraphFont"/>
+    <w:link w:val="Heading2"/>
+    <w:uiPriority w:val="9"/>
+    <w:rsid w:val="002B1173"/>
+    <w:rPr>
+      <w:rFonts w:asciiTheme="majorHAnsi" w:eastAsiaTheme="majorEastAsia" w:hAnsiTheme="majorHAnsi" w:cstheme="majorBidi"/>
+      <w:b/>
+      <w:color w:val="2E74B5" w:themeColor="accent1" w:themeShade="BF"/>
+      <w:sz w:val="26"/>
+      <w:szCs w:val="26"/>
+    </w:rPr>
+  </w:style>
+  <w:style w:type="table" w:styleId="TableGrid">
+    <w:name w:val="Table Grid"/>
+    <w:basedOn w:val="TableNormal"/>
+    <w:uiPriority w:val="39"/>
+    <w:rsid w:val="00B7526E"/>
+    <w:pPr>
+      <w:spacing w:after="0" w:line="240" w:lineRule="auto"/>
+    </w:pPr>
+    <w:tblPr>
+      <w:tblBorders>
+        <w:top w:val="single" w:sz="4" w:space="0" w:color="auto"/>
+        <w:left w:val="single" w:sz="4" w:space="0" w:color="auto"/>
+        <w:bottom w:val="single" w:sz="4" w:space="0" w:color="auto"/>
+        <w:right w:val="single" w:sz="4" w:space="0" w:color="auto"/>
+        <w:insideH w:val="single" w:sz="4" w:space="0" w:color="auto"/>
+        <w:insideV w:val="single" w:sz="4" w:space="0" w:color="auto"/>
+      </w:tblBorders>
+    </w:tblPr>
+  </w:style>
+  <w:style w:type="table" w:customStyle="1" w:styleId="GridTable4">
+    <w:name w:val="Grid Table 4"/>
+    <w:basedOn w:val="TableNormal"/>
+    <w:uiPriority w:val="49"/>
+    <w:rsid w:val="00B7526E"/>
+    <w:pPr>
+      <w:spacing w:after="0" w:line="240" w:lineRule="auto"/>
+    </w:pPr>
+    <w:tblPr>
+      <w:tblStyleRowBandSize w:val="1"/>
+      <w:tblStyleColBandSize w:val="1"/>
+      <w:tblBorders>
+        <w:top w:val="single" w:sz="4" w:space="0" w:color="666666" w:themeColor="text1" w:themeTint="99"/>
+        <w:left w:val="single" w:sz="4" w:space="0" w:color="666666" w:themeColor="text1" w:themeTint="99"/>
+        <w:bottom w:val="single" w:sz="4" w:space="0" w:color="666666" w:themeColor="text1" w:themeTint="99"/>
+        <w:right w:val="single" w:sz="4" w:space="0" w:color="666666" w:themeColor="text1" w:themeTint="99"/>
+        <w:insideH w:val="single" w:sz="4" w:space="0" w:color="666666" w:themeColor="text1" w:themeTint="99"/>
+        <w:insideV w:val="single" w:sz="4" w:space="0" w:color="666666" w:themeColor="text1" w:themeTint="99"/>
+      </w:tblBorders>
+    </w:tblPr>
+    <w:tblStylePr w:type="firstRow">
+      <w:rPr>
+        <w:b/>
+        <w:bCs/>
+        <w:color w:val="FFFFFF" w:themeColor="background1"/>
+      </w:rPr>
+      <w:tblPr/>
+      <w:tcPr>
+        <w:tcBorders>
+          <w:top w:val="single" w:sz="4" w:space="0" w:color="000000" w:themeColor="text1"/>
+          <w:left w:val="single" w:sz="4" w:space="0" w:color="000000" w:themeColor="text1"/>
+          <w:bottom w:val="single" w:sz="4" w:space="0" w:color="000000" w:themeColor="text1"/>
+          <w:right w:val="single" w:sz="4" w:space="0" w:color="000000" w:themeColor="text1"/>
+          <w:insideH w:val="nil"/>
+          <w:insideV w:val="nil"/>
+        </w:tcBorders>
+        <w:shd w:val="clear" w:color="auto" w:fill="000000" w:themeFill="text1"/>
+      </w:tcPr>
+    </w:tblStylePr>
+    <w:tblStylePr w:type="lastRow">
+      <w:rPr>
+        <w:b/>
+        <w:bCs/>
+      </w:rPr>
+      <w:tblPr/>
+      <w:tcPr>
+        <w:tcBorders>
+          <w:top w:val="double" w:sz="4" w:space="0" w:color="000000" w:themeColor="text1"/>
+        </w:tcBorders>
+      </w:tcPr>
+    </w:tblStylePr>
+    <w:tblStylePr w:type="firstCol">
+      <w:rPr>
+        <w:b/>
+        <w:bCs/>
+      </w:rPr>
+    </w:tblStylePr>
+    <w:tblStylePr w:type="lastCol">
+      <w:rPr>
+        <w:b/>
+        <w:bCs/>
+      </w:rPr>
+    </w:tblStylePr>
+    <w:tblStylePr w:type="band1Vert">
+      <w:tblPr/>
+      <w:tcPr>
+        <w:shd w:val="clear" w:color="auto" w:fill="CCCCCC" w:themeFill="text1" w:themeFillTint="33"/>
+      </w:tcPr>
+    </w:tblStylePr>
+    <w:tblStylePr w:type="band1Horz">
+      <w:tblPr/>
+      <w:tcPr>
+        <w:shd w:val="clear" w:color="auto" w:fill="CCCCCC" w:themeFill="text1" w:themeFillTint="33"/>
+      </w:tcPr>
+    </w:tblStylePr>
+  </w:style>
+  <w:style w:type="table" w:customStyle="1" w:styleId="GridTable4Accent1">
+    <w:name w:val="Grid Table 4 Accent 1"/>
+    <w:basedOn w:val="TableNormal"/>
+    <w:uiPriority w:val="49"/>
+    <w:rsid w:val="00B7526E"/>
+    <w:pPr>
+      <w:spacing w:after="0" w:line="240" w:lineRule="auto"/>
+    </w:pPr>
+    <w:tblPr>
+      <w:tblStyleRowBandSize w:val="1"/>
+      <w:tblStyleColBandSize w:val="1"/>
+      <w:tblBorders>
+        <w:top w:val="single" w:sz="4" w:space="0" w:color="9CC2E5" w:themeColor="accent1" w:themeTint="99"/>
+        <w:left w:val="single" w:sz="4" w:space="0" w:color="9CC2E5" w:themeColor="accent1" w:themeTint="99"/>
+        <w:bottom w:val="single" w:sz="4" w:space="0" w:color="9CC2E5" w:themeColor="accent1" w:themeTint="99"/>
+        <w:right w:val="single" w:sz="4" w:space="0" w:color="9CC2E5" w:themeColor="accent1" w:themeTint="99"/>
+        <w:insideH w:val="single" w:sz="4" w:space="0" w:color="9CC2E5" w:themeColor="accent1" w:themeTint="99"/>
+        <w:insideV w:val="single" w:sz="4" w:space="0" w:color="9CC2E5" w:themeColor="accent1" w:themeTint="99"/>
+      </w:tblBorders>
+    </w:tblPr>
+    <w:tblStylePr w:type="firstRow">
+      <w:rPr>
+        <w:b/>
+        <w:bCs/>
+        <w:color w:val="FFFFFF" w:themeColor="background1"/>
+      </w:rPr>
+      <w:tblPr/>
+      <w:tcPr>
+        <w:tcBorders>
+          <w:top w:val="single" w:sz="4" w:space="0" w:color="5B9BD5" w:themeColor="accent1"/>
+          <w:left w:val="single" w:sz="4" w:space="0" w:color="5B9BD5" w:themeColor="accent1"/>
+          <w:bottom w:val="single" w:sz="4" w:space="0" w:color="5B9BD5" w:themeColor="accent1"/>
+          <w:right w:val="single" w:sz="4" w:space="0" w:color="5B9BD5" w:themeColor="accent1"/>
+          <w:insideH w:val="nil"/>
+          <w:insideV w:val="nil"/>
+        </w:tcBorders>
+        <w:shd w:val="clear" w:color="auto" w:fill="5B9BD5" w:themeFill="accent1"/>
+      </w:tcPr>
+    </w:tblStylePr>
+    <w:tblStylePr w:type="lastRow">
+      <w:rPr>
+        <w:b/>
+        <w:bCs/>
+      </w:rPr>
+      <w:tblPr/>
+      <w:tcPr>
+        <w:tcBorders>
+          <w:top w:val="double" w:sz="4" w:space="0" w:color="5B9BD5" w:themeColor="accent1"/>
+        </w:tcBorders>
+      </w:tcPr>
+    </w:tblStylePr>
+    <w:tblStylePr w:type="firstCol">
+      <w:rPr>
+        <w:b/>
+        <w:bCs/>
+      </w:rPr>
+    </w:tblStylePr>
+    <w:tblStylePr w:type="lastCol">
+      <w:rPr>
+        <w:b/>
+        <w:bCs/>
+      </w:rPr>
+    </w:tblStylePr>
+    <w:tblStylePr w:type="band1Vert">
+      <w:tblPr/>
+      <w:tcPr>
+        <w:shd w:val="clear" w:color="auto" w:fill="DEEAF6" w:themeFill="accent1" w:themeFillTint="33"/>
+      </w:tcPr>
+    </w:tblStylePr>
+    <w:tblStylePr w:type="band1Horz">
+      <w:tblPr/>
+      <w:tcPr>
+        <w:shd w:val="clear" w:color="auto" w:fill="DEEAF6" w:themeFill="accent1" w:themeFillTint="33"/>
+      </w:tcPr>
+    </w:tblStylePr>
+  </w:style>
+  <w:style w:type="table" w:customStyle="1" w:styleId="GridTable4Accent3">
+    <w:name w:val="Grid Table 4 Accent 3"/>
+    <w:basedOn w:val="TableNormal"/>
+    <w:uiPriority w:val="49"/>
+    <w:rsid w:val="00B7526E"/>
+    <w:pPr>
+      <w:spacing w:after="0" w:line="240" w:lineRule="auto"/>
+    </w:pPr>
+    <w:tblPr>
+      <w:tblStyleRowBandSize w:val="1"/>
+      <w:tblStyleColBandSize w:val="1"/>
+      <w:tblBorders>
+        <w:top w:val="single" w:sz="4" w:space="0" w:color="C9C9C9" w:themeColor="accent3" w:themeTint="99"/>
+        <w:left w:val="single" w:sz="4" w:space="0" w:color="C9C9C9" w:themeColor="accent3" w:themeTint="99"/>
+        <w:bottom w:val="single" w:sz="4" w:space="0" w:color="C9C9C9" w:themeColor="accent3" w:themeTint="99"/>
+        <w:right w:val="single" w:sz="4" w:space="0" w:color="C9C9C9" w:themeColor="accent3" w:themeTint="99"/>
+        <w:insideH w:val="single" w:sz="4" w:space="0" w:color="C9C9C9" w:themeColor="accent3" w:themeTint="99"/>
+        <w:insideV w:val="single" w:sz="4" w:space="0" w:color="C9C9C9" w:themeColor="accent3" w:themeTint="99"/>
+      </w:tblBorders>
+    </w:tblPr>
+    <w:tblStylePr w:type="firstRow">
+      <w:rPr>
+        <w:b/>
+        <w:bCs/>
+        <w:color w:val="FFFFFF" w:themeColor="background1"/>
+      </w:rPr>
+      <w:tblPr/>
+      <w:tcPr>
+        <w:tcBorders>
+          <w:top w:val="single" w:sz="4" w:space="0" w:color="A5A5A5" w:themeColor="accent3"/>
+          <w:left w:val="single" w:sz="4" w:space="0" w:color="A5A5A5" w:themeColor="accent3"/>
+          <w:bottom w:val="single" w:sz="4" w:space="0" w:color="A5A5A5" w:themeColor="accent3"/>
+          <w:right w:val="single" w:sz="4" w:space="0" w:color="A5A5A5" w:themeColor="accent3"/>
+          <w:insideH w:val="nil"/>
+          <w:insideV w:val="nil"/>
+        </w:tcBorders>
+        <w:shd w:val="clear" w:color="auto" w:fill="A5A5A5" w:themeFill="accent3"/>
+      </w:tcPr>
+    </w:tblStylePr>
+    <w:tblStylePr w:type="lastRow">
+      <w:rPr>
+        <w:b/>
+        <w:bCs/>
+      </w:rPr>
+      <w:tblPr/>
+      <w:tcPr>
+        <w:tcBorders>
+          <w:top w:val="double" w:sz="4" w:space="0" w:color="A5A5A5" w:themeColor="accent3"/>
+        </w:tcBorders>
+      </w:tcPr>
+    </w:tblStylePr>
+    <w:tblStylePr w:type="firstCol">
+      <w:rPr>
+        <w:b/>
+        <w:bCs/>
+      </w:rPr>
+    </w:tblStylePr>
+    <w:tblStylePr w:type="lastCol">
+      <w:rPr>
+        <w:b/>
+        <w:bCs/>
+      </w:rPr>
+    </w:tblStylePr>
+    <w:tblStylePr w:type="band1Vert">
+      <w:tblPr/>
+      <w:tcPr>
+        <w:shd w:val="clear" w:color="auto" w:fill="EDEDED" w:themeFill="accent3" w:themeFillTint="33"/>
+      </w:tcPr>
+    </w:tblStylePr>
+    <w:tblStylePr w:type="band1Horz">
+      <w:tblPr/>
+      <w:tcPr>
+        <w:shd w:val="clear" w:color="auto" w:fill="EDEDED" w:themeFill="accent3" w:themeFillTint="33"/>
+      </w:tcPr>
+    </w:tblStylePr>
+  </w:style>
+  <w:style w:type="table" w:customStyle="1" w:styleId="GridTable4Accent5">
+    <w:name w:val="Grid Table 4 Accent 5"/>
+    <w:basedOn w:val="TableNormal"/>
+    <w:uiPriority w:val="49"/>
+    <w:rsid w:val="001809C3"/>
+    <w:pPr>
+      <w:spacing w:after="0" w:line="240" w:lineRule="auto"/>
+    </w:pPr>
+    <w:tblPr>
+      <w:tblStyleRowBandSize w:val="1"/>
+      <w:tblStyleColBandSize w:val="1"/>
+      <w:tblBorders>
+        <w:top w:val="single" w:sz="4" w:space="0" w:color="8EAADB" w:themeColor="accent5" w:themeTint="99"/>
+        <w:left w:val="single" w:sz="4" w:space="0" w:color="8EAADB" w:themeColor="accent5" w:themeTint="99"/>
+        <w:bottom w:val="single" w:sz="4" w:space="0" w:color="8EAADB" w:themeColor="accent5" w:themeTint="99"/>
+        <w:right w:val="single" w:sz="4" w:space="0" w:color="8EAADB" w:themeColor="accent5" w:themeTint="99"/>
+        <w:insideH w:val="single" w:sz="4" w:space="0" w:color="8EAADB" w:themeColor="accent5" w:themeTint="99"/>
+        <w:insideV w:val="single" w:sz="4" w:space="0" w:color="8EAADB" w:themeColor="accent5" w:themeTint="99"/>
+      </w:tblBorders>
+    </w:tblPr>
+    <w:tblStylePr w:type="firstRow">
+      <w:rPr>
+        <w:b/>
+        <w:bCs/>
+        <w:color w:val="FFFFFF" w:themeColor="background1"/>
+      </w:rPr>
+      <w:tblPr/>
+      <w:tcPr>
+        <w:tcBorders>
+          <w:top w:val="single" w:sz="4" w:space="0" w:color="4472C4" w:themeColor="accent5"/>
+          <w:left w:val="single" w:sz="4" w:space="0" w:color="4472C4" w:themeColor="accent5"/>
+          <w:bottom w:val="single" w:sz="4" w:space="0" w:color="4472C4" w:themeColor="accent5"/>
+          <w:right w:val="single" w:sz="4" w:space="0" w:color="4472C4" w:themeColor="accent5"/>
+          <w:insideH w:val="nil"/>
+          <w:insideV w:val="nil"/>
+        </w:tcBorders>
+        <w:shd w:val="clear" w:color="auto" w:fill="4472C4" w:themeFill="accent5"/>
+      </w:tcPr>
+    </w:tblStylePr>
+    <w:tblStylePr w:type="lastRow">
+      <w:rPr>
+        <w:b/>
+        <w:bCs/>
+      </w:rPr>
+      <w:tblPr/>
+      <w:tcPr>
+        <w:tcBorders>
+          <w:top w:val="double" w:sz="4" w:space="0" w:color="4472C4" w:themeColor="accent5"/>
+        </w:tcBorders>
+      </w:tcPr>
+    </w:tblStylePr>
+    <w:tblStylePr w:type="firstCol">
+      <w:rPr>
+        <w:b/>
+        <w:bCs/>
+      </w:rPr>
+    </w:tblStylePr>
+    <w:tblStylePr w:type="lastCol">
+      <w:rPr>
+        <w:b/>
+        <w:bCs/>
+      </w:rPr>
+    </w:tblStylePr>
+    <w:tblStylePr w:type="band1Vert">
+      <w:tblPr/>
+      <w:tcPr>
+        <w:shd w:val="clear" w:color="auto" w:fill="D9E2F3" w:themeFill="accent5" w:themeFillTint="33"/>
+      </w:tcPr>
+    </w:tblStylePr>
+    <w:tblStylePr w:type="band1Horz">
+      <w:tblPr/>
+      <w:tcPr>
+        <w:shd w:val="clear" w:color="auto" w:fill="D9E2F3" w:themeFill="accent5" w:themeFillTint="33"/>
+      </w:tcPr>
+    </w:tblStylePr>
+  </w:style>
+  <w:style w:type="character" w:customStyle="1" w:styleId="Heading3Char">
+    <w:name w:val="Heading 3 Char"/>
+    <w:basedOn w:val="DefaultParagraphFont"/>
+    <w:link w:val="Heading3"/>
+    <w:uiPriority w:val="9"/>
+    <w:rsid w:val="005F5AC4"/>
+    <w:rPr>
+      <w:rFonts w:asciiTheme="majorHAnsi" w:eastAsiaTheme="majorEastAsia" w:hAnsiTheme="majorHAnsi" w:cstheme="majorBidi"/>
+      <w:color w:val="1F4D78" w:themeColor="accent1" w:themeShade="7F"/>
+      <w:sz w:val="24"/>
+      <w:szCs w:val="24"/>
+    </w:rPr>
+  </w:style>
+  <w:style w:type="paragraph" w:styleId="TOCHeading">
+    <w:name w:val="TOC Heading"/>
+    <w:basedOn w:val="Heading1"/>
+    <w:next w:val="Normal"/>
+    <w:uiPriority w:val="39"/>
+    <w:unhideWhenUsed/>
+    <w:qFormat/>
+    <w:rsid w:val="007F3D0E"/>
+    <w:pPr>
+      <w:outlineLvl w:val="9"/>
+    </w:pPr>
+    <w:rPr>
+      <w:b w:val="0"/>
+    </w:rPr>
+  </w:style>
+  <w:style w:type="paragraph" w:styleId="TOC1">
+    <w:name w:val="toc 1"/>
+    <w:basedOn w:val="Normal"/>
+    <w:next w:val="Normal"/>
+    <w:autoRedefine/>
+    <w:uiPriority w:val="39"/>
+    <w:unhideWhenUsed/>
+    <w:rsid w:val="007F3D0E"/>
+    <w:pPr>
+      <w:spacing w:after="100"/>
+    </w:pPr>
+  </w:style>
+  <w:style w:type="paragraph" w:styleId="TOC2">
+    <w:name w:val="toc 2"/>
+    <w:basedOn w:val="Normal"/>
+    <w:next w:val="Normal"/>
+    <w:autoRedefine/>
+    <w:uiPriority w:val="39"/>
+    <w:unhideWhenUsed/>
+    <w:rsid w:val="007F3D0E"/>
+    <w:pPr>
+      <w:spacing w:after="100"/>
+      <w:ind w:left="220"/>
+    </w:pPr>
+  </w:style>
+  <w:style w:type="paragraph" w:styleId="TOC3">
+    <w:name w:val="toc 3"/>
+    <w:basedOn w:val="Normal"/>
+    <w:next w:val="Normal"/>
+    <w:autoRedefine/>
+    <w:uiPriority w:val="39"/>
+    <w:unhideWhenUsed/>
+    <w:rsid w:val="007F3D0E"/>
+    <w:pPr>
+      <w:spacing w:after="100"/>
+      <w:ind w:left="440"/>
+    </w:pPr>
+  </w:style>
+  <w:style w:type="character" w:styleId="Hyperlink">
+    <w:name w:val="Hyperlink"/>
+    <w:basedOn w:val="DefaultParagraphFont"/>
+    <w:uiPriority w:val="99"/>
+    <w:unhideWhenUsed/>
+    <w:rsid w:val="007F3D0E"/>
+    <w:rPr>
+      <w:color w:val="0563C1" w:themeColor="hyperlink"/>
+      <w:u w:val="single"/>
+    </w:rPr>
+  </w:style>
+  <w:style w:type="paragraph" w:styleId="Header">
+    <w:name w:val="header"/>
+    <w:basedOn w:val="Normal"/>
+    <w:link w:val="HeaderChar"/>
+    <w:uiPriority w:val="99"/>
+    <w:unhideWhenUsed/>
+    <w:rsid w:val="00AB1ED9"/>
+    <w:pPr>
+      <w:tabs>
+        <w:tab w:val="center" w:pos="4680"/>
+        <w:tab w:val="right" w:pos="9360"/>
+      </w:tabs>
+      <w:spacing w:after="0" w:line="240" w:lineRule="auto"/>
+    </w:pPr>
+  </w:style>
+  <w:style w:type="character" w:customStyle="1" w:styleId="HeaderChar">
+    <w:name w:val="Header Char"/>
+    <w:basedOn w:val="DefaultParagraphFont"/>
+    <w:link w:val="Header"/>
+    <w:uiPriority w:val="99"/>
+    <w:rsid w:val="00AB1ED9"/>
+  </w:style>
+  <w:style w:type="paragraph" w:styleId="Footer">
+    <w:name w:val="footer"/>
+    <w:basedOn w:val="Normal"/>
+    <w:link w:val="FooterChar"/>
+    <w:uiPriority w:val="99"/>
+    <w:unhideWhenUsed/>
+    <w:rsid w:val="00AB1ED9"/>
+    <w:pPr>
+      <w:tabs>
+        <w:tab w:val="center" w:pos="4680"/>
+        <w:tab w:val="right" w:pos="9360"/>
+      </w:tabs>
+      <w:spacing w:after="0" w:line="240" w:lineRule="auto"/>
+    </w:pPr>
+  </w:style>
+  <w:style w:type="character" w:customStyle="1" w:styleId="FooterChar">
+    <w:name w:val="Footer Char"/>
+    <w:basedOn w:val="DefaultParagraphFont"/>
+    <w:link w:val="Footer"/>
+    <w:uiPriority w:val="99"/>
+    <w:rsid w:val="00AB1ED9"/>
+  </w:style>
+  <w:style w:type="paragraph" w:styleId="BalloonText">
+    <w:name w:val="Balloon Text"/>
+    <w:basedOn w:val="Normal"/>
+    <w:link w:val="BalloonTextChar"/>
+    <w:uiPriority w:val="99"/>
+    <w:semiHidden/>
+    <w:unhideWhenUsed/>
+    <w:rsid w:val="00CE037B"/>
+    <w:pPr>
+      <w:spacing w:after="0" w:line="240" w:lineRule="auto"/>
+    </w:pPr>
+    <w:rPr>
+      <w:rFonts w:ascii="Tahoma" w:hAnsi="Tahoma" w:cs="Tahoma"/>
+      <w:sz w:val="16"/>
+      <w:szCs w:val="16"/>
+    </w:rPr>
+  </w:style>
+  <w:style w:type="character" w:customStyle="1" w:styleId="BalloonTextChar">
+    <w:name w:val="Balloon Text Char"/>
+    <w:basedOn w:val="DefaultParagraphFont"/>
+    <w:link w:val="BalloonText"/>
+    <w:uiPriority w:val="99"/>
+    <w:semiHidden/>
+    <w:rsid w:val="00CE037B"/>
+    <w:rPr>
+      <w:rFonts w:ascii="Tahoma" w:hAnsi="Tahoma" w:cs="Tahoma"/>
+      <w:sz w:val="16"/>
+      <w:szCs w:val="16"/>
+    </w:rPr>
   </w:style>
 </w:styles>
 </file>
@@ -5104,7 +5797,7 @@
   <a:extraClrSchemeLst/>
   <a:extLst>
     <a:ext uri="{05A4C25C-085E-4340-85A3-A5531E510DB2}">
-      <thm15:themeFamily xmlns:thm15="http://schemas.microsoft.com/office/thememl/2012/main" name="Office Theme" id="{62F939B6-93AF-4DB8-9C6B-D6C7DFDC589F}" vid="{4A3C46E8-61CC-4603-A589-7422A47A8E4A}"/>
+      <thm15:themeFamily xmlns:thm15="http://schemas.microsoft.com/office/thememl/2012/main" xmlns="" name="Office Theme" id="{62F939B6-93AF-4DB8-9C6B-D6C7DFDC589F}" vid="{4A3C46E8-61CC-4603-A589-7422A47A8E4A}"/>
     </a:ext>
   </a:extLst>
 </a:theme>
@@ -5115,7 +5808,7 @@
 </file>
 
 <file path=customXml/itemProps1.xml><?xml version="1.0" encoding="utf-8"?>
-<ds:datastoreItem xmlns:ds="http://schemas.openxmlformats.org/officeDocument/2006/customXml" ds:itemID="{AA3E351D-AA99-40D1-AEDA-CD09C0CA8B4E}">
+<ds:datastoreItem xmlns:ds="http://schemas.openxmlformats.org/officeDocument/2006/customXml" ds:itemID="{8C2D4D5A-582E-4474-AB7F-405BCB7E0D39}">
   <ds:schemaRefs>
     <ds:schemaRef ds:uri="http://schemas.openxmlformats.org/officeDocument/2006/bibliography"/>
   </ds:schemaRefs>

</xml_diff>